<commit_message>
Finish the Assignment 2
</commit_message>
<xml_diff>
--- a/Assignment2/Assignment2_Weijia_Sun.docx
+++ b/Assignment2/Assignment2_Weijia_Sun.docx
@@ -2,12 +2,679 @@
 <file path=word/document.xml><?xml version="1.0" encoding="utf-8"?>
 <w:document xmlns:wpc="http://schemas.microsoft.com/office/word/2010/wordprocessingCanvas" xmlns:cx="http://schemas.microsoft.com/office/drawing/2014/chartex" xmlns:cx1="http://schemas.microsoft.com/office/drawing/2015/9/8/chartex" xmlns:cx2="http://schemas.microsoft.com/office/drawing/2015/10/21/chartex" xmlns:cx3="http://schemas.microsoft.com/office/drawing/2016/5/9/chartex" xmlns:cx4="http://schemas.microsoft.com/office/drawing/2016/5/10/chartex" xmlns:cx5="http://schemas.microsoft.com/office/drawing/2016/5/11/chartex" xmlns:cx6="http://schemas.microsoft.com/office/drawing/2016/5/12/chartex" xmlns:cx7="http://schemas.microsoft.com/office/drawing/2016/5/13/chartex" xmlns:cx8="http://schemas.microsoft.com/office/drawing/2016/5/14/chartex" xmlns:mc="http://schemas.openxmlformats.org/markup-compatibility/2006" xmlns:aink="http://schemas.microsoft.com/office/drawing/2016/ink" xmlns:am3d="http://schemas.microsoft.com/office/drawing/2017/model3d" xmlns:o="urn:schemas-microsoft-com:office:office" xmlns:r="http://schemas.openxmlformats.org/officeDocument/2006/relationships" xmlns:m="http://schemas.openxmlformats.org/officeDocument/2006/math" xmlns:v="urn:schemas-microsoft-com:vml" xmlns:wp14="http://schemas.microsoft.com/office/word/2010/wordprocessingDrawing" xmlns:wp="http://schemas.openxmlformats.org/drawingml/2006/wordprocessingDrawing" xmlns:w10="urn:schemas-microsoft-com:office:word" xmlns:w="http://schemas.openxmlformats.org/wordprocessingml/2006/main" xmlns:w14="http://schemas.microsoft.com/office/word/2010/wordml" xmlns:w15="http://schemas.microsoft.com/office/word/2012/wordml" xmlns:w16cid="http://schemas.microsoft.com/office/word/2016/wordml/cid" xmlns:w16se="http://schemas.microsoft.com/office/word/2015/wordml/symex" xmlns:wpg="http://schemas.microsoft.com/office/word/2010/wordprocessingGroup" xmlns:wpi="http://schemas.microsoft.com/office/word/2010/wordprocessingInk" xmlns:wne="http://schemas.microsoft.com/office/word/2006/wordml" xmlns:wps="http://schemas.microsoft.com/office/word/2010/wordprocessingShape" mc:Ignorable="w14 w15 w16se w16cid wp14">
   <w:body>
+    <w:sdt>
+      <w:sdtPr>
+        <w:id w:val="1288232011"/>
+        <w:docPartObj>
+          <w:docPartGallery w:val="Cover Pages"/>
+          <w:docPartUnique/>
+        </w:docPartObj>
+      </w:sdtPr>
+      <w:sdtContent>
+        <w:p>
+          <w:r>
+            <w:rPr>
+              <w:noProof/>
+            </w:rPr>
+            <mc:AlternateContent>
+              <mc:Choice Requires="wps">
+                <w:drawing>
+                  <wp:anchor distT="0" distB="0" distL="114300" distR="114300" simplePos="0" relativeHeight="251661312" behindDoc="0" locked="0" layoutInCell="1" allowOverlap="1">
+                    <wp:simplePos x="0" y="0"/>
+                    <wp:positionH relativeFrom="page">
+                      <wp:align>left</wp:align>
+                    </wp:positionH>
+                    <wp:positionV relativeFrom="page">
+                      <wp:align>bottom</wp:align>
+                    </wp:positionV>
+                    <wp:extent cx="5534025" cy="2724912"/>
+                    <wp:effectExtent l="0" t="0" r="0" b="0"/>
+                    <wp:wrapNone/>
+                    <wp:docPr id="36" name="Text Box 36" title="Title and subtitle"/>
+                    <wp:cNvGraphicFramePr/>
+                    <a:graphic xmlns:a="http://schemas.openxmlformats.org/drawingml/2006/main">
+                      <a:graphicData uri="http://schemas.microsoft.com/office/word/2010/wordprocessingShape">
+                        <wps:wsp>
+                          <wps:cNvSpPr txBox="1"/>
+                          <wps:spPr>
+                            <a:xfrm>
+                              <a:off x="0" y="0"/>
+                              <a:ext cx="5534025" cy="2724912"/>
+                            </a:xfrm>
+                            <a:prstGeom prst="rect">
+                              <a:avLst/>
+                            </a:prstGeom>
+                            <a:noFill/>
+                            <a:ln w="6350">
+                              <a:noFill/>
+                            </a:ln>
+                          </wps:spPr>
+                          <wps:txbx>
+                            <w:txbxContent>
+                              <w:sdt>
+                                <w:sdtPr>
+                                  <w:rPr>
+                                    <w:i/>
+                                    <w:color w:val="262626" w:themeColor="text1" w:themeTint="D9"/>
+                                    <w:sz w:val="32"/>
+                                    <w:szCs w:val="32"/>
+                                  </w:rPr>
+                                  <w:alias w:val="Author"/>
+                                  <w:tag w:val=""/>
+                                  <w:id w:val="-1315403320"/>
+                                  <w:dataBinding w:prefixMappings="xmlns:ns0='http://purl.org/dc/elements/1.1/' xmlns:ns1='http://schemas.openxmlformats.org/package/2006/metadata/core-properties' " w:xpath="/ns1:coreProperties[1]/ns0:creator[1]" w:storeItemID="{6C3C8BC8-F283-45AE-878A-BAB7291924A1}"/>
+                                  <w15:appearance w15:val="hidden"/>
+                                  <w:text/>
+                                </w:sdtPr>
+                                <w:sdtContent>
+                                  <w:p>
+                                    <w:pPr>
+                                      <w:pStyle w:val="NoSpacing"/>
+                                      <w:spacing w:after="480"/>
+                                      <w:rPr>
+                                        <w:i/>
+                                        <w:color w:val="262626" w:themeColor="text1" w:themeTint="D9"/>
+                                        <w:sz w:val="32"/>
+                                        <w:szCs w:val="32"/>
+                                      </w:rPr>
+                                    </w:pPr>
+                                    <w:r>
+                                      <w:rPr>
+                                        <w:i/>
+                                        <w:color w:val="262626" w:themeColor="text1" w:themeTint="D9"/>
+                                        <w:sz w:val="32"/>
+                                        <w:szCs w:val="32"/>
+                                      </w:rPr>
+                                      <w:t>Weijia Sun</w:t>
+                                    </w:r>
+                                  </w:p>
+                                </w:sdtContent>
+                              </w:sdt>
+                              <w:p>
+                                <w:pPr>
+                                  <w:pStyle w:val="NoSpacing"/>
+                                  <w:rPr>
+                                    <w:i/>
+                                    <w:color w:val="262626" w:themeColor="text1" w:themeTint="D9"/>
+                                    <w:sz w:val="26"/>
+                                    <w:szCs w:val="26"/>
+                                  </w:rPr>
+                                </w:pPr>
+                                <w:sdt>
+                                  <w:sdtPr>
+                                    <w:rPr>
+                                      <w:i/>
+                                      <w:color w:val="262626" w:themeColor="text1" w:themeTint="D9"/>
+                                      <w:sz w:val="26"/>
+                                      <w:szCs w:val="26"/>
+                                    </w:rPr>
+                                    <w:alias w:val="Company"/>
+                                    <w:tag w:val=""/>
+                                    <w:id w:val="775749618"/>
+                                    <w:dataBinding w:prefixMappings="xmlns:ns0='http://schemas.openxmlformats.org/officeDocument/2006/extended-properties' " w:xpath="/ns0:Properties[1]/ns0:Company[1]" w:storeItemID="{6668398D-A668-4E3E-A5EB-62B293D839F1}"/>
+                                    <w15:appearance w15:val="hidden"/>
+                                    <w:text/>
+                                  </w:sdtPr>
+                                  <w:sdtContent>
+                                    <w:r>
+                                      <w:rPr>
+                                        <w:i/>
+                                        <w:color w:val="262626" w:themeColor="text1" w:themeTint="D9"/>
+                                        <w:sz w:val="26"/>
+                                        <w:szCs w:val="26"/>
+                                      </w:rPr>
+                                      <w:t>ws368</w:t>
+                                    </w:r>
+                                  </w:sdtContent>
+                                </w:sdt>
+                                <w:r>
+                                  <w:rPr>
+                                    <w:i/>
+                                    <w:color w:val="262626" w:themeColor="text1" w:themeTint="D9"/>
+                                    <w:sz w:val="26"/>
+                                    <w:szCs w:val="26"/>
+                                  </w:rPr>
+                                  <w:t xml:space="preserve"> | </w:t>
+                                </w:r>
+                                <w:sdt>
+                                  <w:sdtPr>
+                                    <w:rPr>
+                                      <w:i/>
+                                      <w:color w:val="262626" w:themeColor="text1" w:themeTint="D9"/>
+                                      <w:sz w:val="26"/>
+                                      <w:szCs w:val="26"/>
+                                    </w:rPr>
+                                    <w:alias w:val="Company Address"/>
+                                    <w:tag w:val=""/>
+                                    <w:id w:val="-92392518"/>
+                                    <w:dataBinding w:prefixMappings="xmlns:ns0='http://schemas.microsoft.com/office/2006/coverPageProps' " w:xpath="/ns0:CoverPageProperties[1]/ns0:CompanyAddress[1]" w:storeItemID="{55AF091B-3C7A-41E3-B477-F2FDAA23CFDA}"/>
+                                    <w15:appearance w15:val="hidden"/>
+                                    <w:text/>
+                                  </w:sdtPr>
+                                  <w:sdtContent>
+                                    <w:r>
+                                      <w:rPr>
+                                        <w:i/>
+                                        <w:color w:val="262626" w:themeColor="text1" w:themeTint="D9"/>
+                                        <w:sz w:val="26"/>
+                                        <w:szCs w:val="26"/>
+                                      </w:rPr>
+                                      <w:t>02/19/2018</w:t>
+                                    </w:r>
+                                  </w:sdtContent>
+                                </w:sdt>
+                              </w:p>
+                            </w:txbxContent>
+                          </wps:txbx>
+                          <wps:bodyPr rot="0" spcFirstLastPara="0" vertOverflow="overflow" horzOverflow="overflow" vert="horz" wrap="square" lIns="1188720" tIns="91440" rIns="0" bIns="914400" numCol="1" spcCol="0" rtlCol="0" fromWordArt="0" anchor="b" anchorCtr="0" forceAA="0" compatLnSpc="1">
+                            <a:prstTxWarp prst="textNoShape">
+                              <a:avLst/>
+                            </a:prstTxWarp>
+                            <a:noAutofit/>
+                          </wps:bodyPr>
+                        </wps:wsp>
+                      </a:graphicData>
+                    </a:graphic>
+                    <wp14:sizeRelH relativeFrom="page">
+                      <wp14:pctWidth>89000</wp14:pctWidth>
+                    </wp14:sizeRelH>
+                    <wp14:sizeRelV relativeFrom="margin">
+                      <wp14:pctHeight>0</wp14:pctHeight>
+                    </wp14:sizeRelV>
+                  </wp:anchor>
+                </w:drawing>
+              </mc:Choice>
+              <mc:Fallback>
+                <w:pict>
+                  <v:shapetype id="_x0000_t202" coordsize="21600,21600" o:spt="202" path="m,l,21600r21600,l21600,xe">
+                    <v:stroke joinstyle="miter"/>
+                    <v:path gradientshapeok="t" o:connecttype="rect"/>
+                  </v:shapetype>
+                  <v:shape id="Text Box 36" o:spid="_x0000_s1026" type="#_x0000_t202" alt="Title: Title and subtitle" style="position:absolute;margin-left:0;margin-top:0;width:435.75pt;height:214.55pt;z-index:251661312;visibility:visible;mso-wrap-style:square;mso-width-percent:890;mso-height-percent:0;mso-wrap-distance-left:9pt;mso-wrap-distance-top:0;mso-wrap-distance-right:9pt;mso-wrap-distance-bottom:0;mso-position-horizontal:left;mso-position-horizontal-relative:page;mso-position-vertical:bottom;mso-position-vertical-relative:page;mso-width-percent:890;mso-height-percent:0;mso-width-relative:page;mso-height-relative:margin;v-text-anchor:bottom" o:gfxdata="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" filled="f" stroked="f" strokeweight=".5pt">
+                    <v:textbox inset="93.6pt,7.2pt,0,1in">
+                      <w:txbxContent>
+                        <w:sdt>
+                          <w:sdtPr>
+                            <w:rPr>
+                              <w:i/>
+                              <w:color w:val="262626" w:themeColor="text1" w:themeTint="D9"/>
+                              <w:sz w:val="32"/>
+                              <w:szCs w:val="32"/>
+                            </w:rPr>
+                            <w:alias w:val="Author"/>
+                            <w:tag w:val=""/>
+                            <w:id w:val="-1315403320"/>
+                            <w:dataBinding w:prefixMappings="xmlns:ns0='http://purl.org/dc/elements/1.1/' xmlns:ns1='http://schemas.openxmlformats.org/package/2006/metadata/core-properties' " w:xpath="/ns1:coreProperties[1]/ns0:creator[1]" w:storeItemID="{6C3C8BC8-F283-45AE-878A-BAB7291924A1}"/>
+                            <w15:appearance w15:val="hidden"/>
+                            <w:text/>
+                          </w:sdtPr>
+                          <w:sdtContent>
+                            <w:p>
+                              <w:pPr>
+                                <w:pStyle w:val="NoSpacing"/>
+                                <w:spacing w:after="480"/>
+                                <w:rPr>
+                                  <w:i/>
+                                  <w:color w:val="262626" w:themeColor="text1" w:themeTint="D9"/>
+                                  <w:sz w:val="32"/>
+                                  <w:szCs w:val="32"/>
+                                </w:rPr>
+                              </w:pPr>
+                              <w:r>
+                                <w:rPr>
+                                  <w:i/>
+                                  <w:color w:val="262626" w:themeColor="text1" w:themeTint="D9"/>
+                                  <w:sz w:val="32"/>
+                                  <w:szCs w:val="32"/>
+                                </w:rPr>
+                                <w:t>Weijia Sun</w:t>
+                              </w:r>
+                            </w:p>
+                          </w:sdtContent>
+                        </w:sdt>
+                        <w:p>
+                          <w:pPr>
+                            <w:pStyle w:val="NoSpacing"/>
+                            <w:rPr>
+                              <w:i/>
+                              <w:color w:val="262626" w:themeColor="text1" w:themeTint="D9"/>
+                              <w:sz w:val="26"/>
+                              <w:szCs w:val="26"/>
+                            </w:rPr>
+                          </w:pPr>
+                          <w:sdt>
+                            <w:sdtPr>
+                              <w:rPr>
+                                <w:i/>
+                                <w:color w:val="262626" w:themeColor="text1" w:themeTint="D9"/>
+                                <w:sz w:val="26"/>
+                                <w:szCs w:val="26"/>
+                              </w:rPr>
+                              <w:alias w:val="Company"/>
+                              <w:tag w:val=""/>
+                              <w:id w:val="775749618"/>
+                              <w:dataBinding w:prefixMappings="xmlns:ns0='http://schemas.openxmlformats.org/officeDocument/2006/extended-properties' " w:xpath="/ns0:Properties[1]/ns0:Company[1]" w:storeItemID="{6668398D-A668-4E3E-A5EB-62B293D839F1}"/>
+                              <w15:appearance w15:val="hidden"/>
+                              <w:text/>
+                            </w:sdtPr>
+                            <w:sdtContent>
+                              <w:r>
+                                <w:rPr>
+                                  <w:i/>
+                                  <w:color w:val="262626" w:themeColor="text1" w:themeTint="D9"/>
+                                  <w:sz w:val="26"/>
+                                  <w:szCs w:val="26"/>
+                                </w:rPr>
+                                <w:t>ws368</w:t>
+                              </w:r>
+                            </w:sdtContent>
+                          </w:sdt>
+                          <w:r>
+                            <w:rPr>
+                              <w:i/>
+                              <w:color w:val="262626" w:themeColor="text1" w:themeTint="D9"/>
+                              <w:sz w:val="26"/>
+                              <w:szCs w:val="26"/>
+                            </w:rPr>
+                            <w:t xml:space="preserve"> | </w:t>
+                          </w:r>
+                          <w:sdt>
+                            <w:sdtPr>
+                              <w:rPr>
+                                <w:i/>
+                                <w:color w:val="262626" w:themeColor="text1" w:themeTint="D9"/>
+                                <w:sz w:val="26"/>
+                                <w:szCs w:val="26"/>
+                              </w:rPr>
+                              <w:alias w:val="Company Address"/>
+                              <w:tag w:val=""/>
+                              <w:id w:val="-92392518"/>
+                              <w:dataBinding w:prefixMappings="xmlns:ns0='http://schemas.microsoft.com/office/2006/coverPageProps' " w:xpath="/ns0:CoverPageProperties[1]/ns0:CompanyAddress[1]" w:storeItemID="{55AF091B-3C7A-41E3-B477-F2FDAA23CFDA}"/>
+                              <w15:appearance w15:val="hidden"/>
+                              <w:text/>
+                            </w:sdtPr>
+                            <w:sdtContent>
+                              <w:r>
+                                <w:rPr>
+                                  <w:i/>
+                                  <w:color w:val="262626" w:themeColor="text1" w:themeTint="D9"/>
+                                  <w:sz w:val="26"/>
+                                  <w:szCs w:val="26"/>
+                                </w:rPr>
+                                <w:t>02/19/2018</w:t>
+                              </w:r>
+                            </w:sdtContent>
+                          </w:sdt>
+                        </w:p>
+                      </w:txbxContent>
+                    </v:textbox>
+                    <w10:wrap anchorx="page" anchory="page"/>
+                  </v:shape>
+                </w:pict>
+              </mc:Fallback>
+            </mc:AlternateContent>
+          </w:r>
+          <w:r>
+            <w:rPr>
+              <w:noProof/>
+            </w:rPr>
+            <mc:AlternateContent>
+              <mc:Choice Requires="wps">
+                <w:drawing>
+                  <wp:anchor distT="0" distB="0" distL="114300" distR="114300" simplePos="0" relativeHeight="251660288" behindDoc="1" locked="0" layoutInCell="1" allowOverlap="1">
+                    <wp:simplePos x="0" y="0"/>
+                    <mc:AlternateContent>
+                      <mc:Choice Requires="wp14">
+                        <wp:positionH relativeFrom="page">
+                          <wp14:pctPosHOffset>10000</wp14:pctPosHOffset>
+                        </wp:positionH>
+                      </mc:Choice>
+                      <mc:Fallback>
+                        <wp:positionH relativeFrom="page">
+                          <wp:posOffset>777240</wp:posOffset>
+                        </wp:positionH>
+                      </mc:Fallback>
+                    </mc:AlternateContent>
+                    <mc:AlternateContent>
+                      <mc:Choice Requires="wp14">
+                        <wp:positionV relativeFrom="page">
+                          <wp14:pctPosVOffset>15000</wp14:pctPosVOffset>
+                        </wp:positionV>
+                      </mc:Choice>
+                      <mc:Fallback>
+                        <wp:positionV relativeFrom="page">
+                          <wp:posOffset>1508760</wp:posOffset>
+                        </wp:positionV>
+                      </mc:Fallback>
+                    </mc:AlternateContent>
+                    <wp:extent cx="0" cy="1543050"/>
+                    <wp:effectExtent l="19050" t="0" r="19050" b="23495"/>
+                    <wp:wrapNone/>
+                    <wp:docPr id="37" name="Straight Connector 37"/>
+                    <wp:cNvGraphicFramePr/>
+                    <a:graphic xmlns:a="http://schemas.openxmlformats.org/drawingml/2006/main">
+                      <a:graphicData uri="http://schemas.microsoft.com/office/word/2010/wordprocessingShape">
+                        <wps:wsp>
+                          <wps:cNvCnPr/>
+                          <wps:spPr>
+                            <a:xfrm>
+                              <a:off x="0" y="0"/>
+                              <a:ext cx="0" cy="1543050"/>
+                            </a:xfrm>
+                            <a:prstGeom prst="line">
+                              <a:avLst/>
+                            </a:prstGeom>
+                            <a:ln w="28575">
+                              <a:solidFill>
+                                <a:schemeClr val="tx1">
+                                  <a:lumMod val="85000"/>
+                                  <a:lumOff val="15000"/>
+                                </a:schemeClr>
+                              </a:solidFill>
+                            </a:ln>
+                          </wps:spPr>
+                          <wps:style>
+                            <a:lnRef idx="1">
+                              <a:schemeClr val="accent1"/>
+                            </a:lnRef>
+                            <a:fillRef idx="0">
+                              <a:schemeClr val="accent1"/>
+                            </a:fillRef>
+                            <a:effectRef idx="0">
+                              <a:schemeClr val="accent1"/>
+                            </a:effectRef>
+                            <a:fontRef idx="minor">
+                              <a:schemeClr val="tx1"/>
+                            </a:fontRef>
+                          </wps:style>
+                          <wps:bodyPr/>
+                        </wps:wsp>
+                      </a:graphicData>
+                    </a:graphic>
+                    <wp14:sizeRelV relativeFrom="page">
+                      <wp14:pctHeight>79500</wp14:pctHeight>
+                    </wp14:sizeRelV>
+                  </wp:anchor>
+                </w:drawing>
+              </mc:Choice>
+              <mc:Fallback>
+                <w:pict>
+                  <v:line w14:anchorId="0D7F5498" id="Straight Connector 37" o:spid="_x0000_s1026" style="position:absolute;z-index:-251656192;visibility:visible;mso-wrap-style:square;mso-height-percent:795;mso-left-percent:100;mso-top-percent:150;mso-wrap-distance-left:9pt;mso-wrap-distance-top:0;mso-wrap-distance-right:9pt;mso-wrap-distance-bottom:0;mso-position-horizontal-relative:page;mso-position-vertical-relative:page;mso-height-percent:795;mso-left-percent:100;mso-top-percent:150;mso-height-relative:page" from="0,0" to="0,121.5pt" o:gfxdata="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" strokecolor="#272727 [2749]" strokeweight="2.25pt">
+                    <v:stroke joinstyle="miter"/>
+                    <w10:wrap anchorx="page" anchory="page"/>
+                  </v:line>
+                </w:pict>
+              </mc:Fallback>
+            </mc:AlternateContent>
+          </w:r>
+          <w:r>
+            <w:rPr>
+              <w:noProof/>
+            </w:rPr>
+            <mc:AlternateContent>
+              <mc:Choice Requires="wps">
+                <w:drawing>
+                  <wp:anchor distT="0" distB="0" distL="114300" distR="114300" simplePos="0" relativeHeight="251659264" behindDoc="0" locked="0" layoutInCell="1" allowOverlap="1">
+                    <wp:simplePos x="0" y="0"/>
+                    <wp:positionH relativeFrom="page">
+                      <wp:align>left</wp:align>
+                    </wp:positionH>
+                    <mc:AlternateContent>
+                      <mc:Choice Requires="wp14">
+                        <wp:positionV relativeFrom="page">
+                          <wp14:pctPosVOffset>15000</wp14:pctPosVOffset>
+                        </wp:positionV>
+                      </mc:Choice>
+                      <mc:Fallback>
+                        <wp:positionV relativeFrom="page">
+                          <wp:posOffset>1508760</wp:posOffset>
+                        </wp:positionV>
+                      </mc:Fallback>
+                    </mc:AlternateContent>
+                    <wp:extent cx="5534025" cy="2724912"/>
+                    <wp:effectExtent l="0" t="0" r="0" b="2540"/>
+                    <wp:wrapNone/>
+                    <wp:docPr id="38" name="Text Box 38" title="Title and subtitle"/>
+                    <wp:cNvGraphicFramePr/>
+                    <a:graphic xmlns:a="http://schemas.openxmlformats.org/drawingml/2006/main">
+                      <a:graphicData uri="http://schemas.microsoft.com/office/word/2010/wordprocessingShape">
+                        <wps:wsp>
+                          <wps:cNvSpPr txBox="1"/>
+                          <wps:spPr>
+                            <a:xfrm>
+                              <a:off x="0" y="0"/>
+                              <a:ext cx="5534025" cy="2724912"/>
+                            </a:xfrm>
+                            <a:prstGeom prst="rect">
+                              <a:avLst/>
+                            </a:prstGeom>
+                            <a:noFill/>
+                            <a:ln w="6350">
+                              <a:noFill/>
+                            </a:ln>
+                          </wps:spPr>
+                          <wps:txbx>
+                            <w:txbxContent>
+                              <w:sdt>
+                                <w:sdtPr>
+                                  <w:rPr>
+                                    <w:rFonts w:asciiTheme="majorHAnsi" w:hAnsiTheme="majorHAnsi"/>
+                                    <w:i/>
+                                    <w:caps/>
+                                    <w:color w:val="262626" w:themeColor="text1" w:themeTint="D9"/>
+                                    <w:sz w:val="120"/>
+                                    <w:szCs w:val="120"/>
+                                  </w:rPr>
+                                  <w:alias w:val="Title"/>
+                                  <w:tag w:val=""/>
+                                  <w:id w:val="1666976605"/>
+                                  <w:dataBinding w:prefixMappings="xmlns:ns0='http://purl.org/dc/elements/1.1/' xmlns:ns1='http://schemas.openxmlformats.org/package/2006/metadata/core-properties' " w:xpath="/ns1:coreProperties[1]/ns0:title[1]" w:storeItemID="{6C3C8BC8-F283-45AE-878A-BAB7291924A1}"/>
+                                  <w15:appearance w15:val="hidden"/>
+                                  <w:text/>
+                                </w:sdtPr>
+                                <w:sdtContent>
+                                  <w:p>
+                                    <w:pPr>
+                                      <w:pStyle w:val="NoSpacing"/>
+                                      <w:spacing w:after="900"/>
+                                      <w:rPr>
+                                        <w:rFonts w:asciiTheme="majorHAnsi" w:hAnsiTheme="majorHAnsi"/>
+                                        <w:i/>
+                                        <w:caps/>
+                                        <w:color w:val="262626" w:themeColor="text1" w:themeTint="D9"/>
+                                        <w:sz w:val="120"/>
+                                        <w:szCs w:val="120"/>
+                                      </w:rPr>
+                                    </w:pPr>
+                                    <w:r>
+                                      <w:rPr>
+                                        <w:rFonts w:asciiTheme="majorHAnsi" w:hAnsiTheme="majorHAnsi"/>
+                                        <w:i/>
+                                        <w:caps/>
+                                        <w:color w:val="262626" w:themeColor="text1" w:themeTint="D9"/>
+                                        <w:sz w:val="120"/>
+                                        <w:szCs w:val="120"/>
+                                      </w:rPr>
+                                      <w:t>Assignment2</w:t>
+                                    </w:r>
+                                  </w:p>
+                                </w:sdtContent>
+                              </w:sdt>
+                              <w:sdt>
+                                <w:sdtPr>
+                                  <w:rPr>
+                                    <w:color w:val="262626" w:themeColor="text1" w:themeTint="D9"/>
+                                    <w:sz w:val="36"/>
+                                    <w:szCs w:val="36"/>
+                                  </w:rPr>
+                                  <w:alias w:val="Subtitle"/>
+                                  <w:tag w:val=""/>
+                                  <w:id w:val="1143773791"/>
+                                  <w:dataBinding w:prefixMappings="xmlns:ns0='http://purl.org/dc/elements/1.1/' xmlns:ns1='http://schemas.openxmlformats.org/package/2006/metadata/core-properties' " w:xpath="/ns1:coreProperties[1]/ns0:subject[1]" w:storeItemID="{6C3C8BC8-F283-45AE-878A-BAB7291924A1}"/>
+                                  <w15:appearance w15:val="hidden"/>
+                                  <w:text/>
+                                </w:sdtPr>
+                                <w:sdtEndPr>
+                                  <w:rPr>
+                                    <w:i/>
+                                  </w:rPr>
+                                </w:sdtEndPr>
+                                <w:sdtContent>
+                                  <w:p>
+                                    <w:pPr>
+                                      <w:pStyle w:val="NoSpacing"/>
+                                      <w:rPr>
+                                        <w:i/>
+                                        <w:color w:val="262626" w:themeColor="text1" w:themeTint="D9"/>
+                                        <w:sz w:val="36"/>
+                                        <w:szCs w:val="36"/>
+                                      </w:rPr>
+                                    </w:pPr>
+                                    <w:r>
+                                      <w:rPr>
+                                        <w:color w:val="262626" w:themeColor="text1" w:themeTint="D9"/>
+                                        <w:sz w:val="36"/>
+                                        <w:szCs w:val="36"/>
+                                      </w:rPr>
+                                      <w:t>Data Structure &amp; Algorithm</w:t>
+                                    </w:r>
+                                  </w:p>
+                                </w:sdtContent>
+                              </w:sdt>
+                            </w:txbxContent>
+                          </wps:txbx>
+                          <wps:bodyPr rot="0" spcFirstLastPara="0" vertOverflow="overflow" horzOverflow="overflow" vert="horz" wrap="square" lIns="1188720" tIns="45720" rIns="0" bIns="45720" numCol="1" spcCol="0" rtlCol="0" fromWordArt="0" anchor="t" anchorCtr="0" forceAA="0" compatLnSpc="1">
+                            <a:prstTxWarp prst="textNoShape">
+                              <a:avLst/>
+                            </a:prstTxWarp>
+                            <a:spAutoFit/>
+                          </wps:bodyPr>
+                        </wps:wsp>
+                      </a:graphicData>
+                    </a:graphic>
+                    <wp14:sizeRelH relativeFrom="page">
+                      <wp14:pctWidth>89000</wp14:pctWidth>
+                    </wp14:sizeRelH>
+                    <wp14:sizeRelV relativeFrom="margin">
+                      <wp14:pctHeight>0</wp14:pctHeight>
+                    </wp14:sizeRelV>
+                  </wp:anchor>
+                </w:drawing>
+              </mc:Choice>
+              <mc:Fallback>
+                <w:pict>
+                  <v:shape id="Text Box 38" o:spid="_x0000_s1027" type="#_x0000_t202" alt="Title: Title and subtitle" style="position:absolute;margin-left:0;margin-top:0;width:435.75pt;height:214.55pt;z-index:251659264;visibility:visible;mso-wrap-style:square;mso-width-percent:890;mso-height-percent:0;mso-top-percent:150;mso-wrap-distance-left:9pt;mso-wrap-distance-top:0;mso-wrap-distance-right:9pt;mso-wrap-distance-bottom:0;mso-position-horizontal:left;mso-position-horizontal-relative:page;mso-position-vertical-relative:page;mso-width-percent:890;mso-height-percent:0;mso-top-percent:150;mso-width-relative:page;mso-height-relative:margin;v-text-anchor:top" o:gfxdata="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" filled="f" stroked="f" strokeweight=".5pt">
+                    <v:textbox style="mso-fit-shape-to-text:t" inset="93.6pt,,0">
+                      <w:txbxContent>
+                        <w:sdt>
+                          <w:sdtPr>
+                            <w:rPr>
+                              <w:rFonts w:asciiTheme="majorHAnsi" w:hAnsiTheme="majorHAnsi"/>
+                              <w:i/>
+                              <w:caps/>
+                              <w:color w:val="262626" w:themeColor="text1" w:themeTint="D9"/>
+                              <w:sz w:val="120"/>
+                              <w:szCs w:val="120"/>
+                            </w:rPr>
+                            <w:alias w:val="Title"/>
+                            <w:tag w:val=""/>
+                            <w:id w:val="1666976605"/>
+                            <w:dataBinding w:prefixMappings="xmlns:ns0='http://purl.org/dc/elements/1.1/' xmlns:ns1='http://schemas.openxmlformats.org/package/2006/metadata/core-properties' " w:xpath="/ns1:coreProperties[1]/ns0:title[1]" w:storeItemID="{6C3C8BC8-F283-45AE-878A-BAB7291924A1}"/>
+                            <w15:appearance w15:val="hidden"/>
+                            <w:text/>
+                          </w:sdtPr>
+                          <w:sdtContent>
+                            <w:p>
+                              <w:pPr>
+                                <w:pStyle w:val="NoSpacing"/>
+                                <w:spacing w:after="900"/>
+                                <w:rPr>
+                                  <w:rFonts w:asciiTheme="majorHAnsi" w:hAnsiTheme="majorHAnsi"/>
+                                  <w:i/>
+                                  <w:caps/>
+                                  <w:color w:val="262626" w:themeColor="text1" w:themeTint="D9"/>
+                                  <w:sz w:val="120"/>
+                                  <w:szCs w:val="120"/>
+                                </w:rPr>
+                              </w:pPr>
+                              <w:r>
+                                <w:rPr>
+                                  <w:rFonts w:asciiTheme="majorHAnsi" w:hAnsiTheme="majorHAnsi"/>
+                                  <w:i/>
+                                  <w:caps/>
+                                  <w:color w:val="262626" w:themeColor="text1" w:themeTint="D9"/>
+                                  <w:sz w:val="120"/>
+                                  <w:szCs w:val="120"/>
+                                </w:rPr>
+                                <w:t>Assignment2</w:t>
+                              </w:r>
+                            </w:p>
+                          </w:sdtContent>
+                        </w:sdt>
+                        <w:sdt>
+                          <w:sdtPr>
+                            <w:rPr>
+                              <w:color w:val="262626" w:themeColor="text1" w:themeTint="D9"/>
+                              <w:sz w:val="36"/>
+                              <w:szCs w:val="36"/>
+                            </w:rPr>
+                            <w:alias w:val="Subtitle"/>
+                            <w:tag w:val=""/>
+                            <w:id w:val="1143773791"/>
+                            <w:dataBinding w:prefixMappings="xmlns:ns0='http://purl.org/dc/elements/1.1/' xmlns:ns1='http://schemas.openxmlformats.org/package/2006/metadata/core-properties' " w:xpath="/ns1:coreProperties[1]/ns0:subject[1]" w:storeItemID="{6C3C8BC8-F283-45AE-878A-BAB7291924A1}"/>
+                            <w15:appearance w15:val="hidden"/>
+                            <w:text/>
+                          </w:sdtPr>
+                          <w:sdtEndPr>
+                            <w:rPr>
+                              <w:i/>
+                            </w:rPr>
+                          </w:sdtEndPr>
+                          <w:sdtContent>
+                            <w:p>
+                              <w:pPr>
+                                <w:pStyle w:val="NoSpacing"/>
+                                <w:rPr>
+                                  <w:i/>
+                                  <w:color w:val="262626" w:themeColor="text1" w:themeTint="D9"/>
+                                  <w:sz w:val="36"/>
+                                  <w:szCs w:val="36"/>
+                                </w:rPr>
+                              </w:pPr>
+                              <w:r>
+                                <w:rPr>
+                                  <w:color w:val="262626" w:themeColor="text1" w:themeTint="D9"/>
+                                  <w:sz w:val="36"/>
+                                  <w:szCs w:val="36"/>
+                                </w:rPr>
+                                <w:t>Data Structure &amp; Algorithm</w:t>
+                              </w:r>
+                            </w:p>
+                          </w:sdtContent>
+                        </w:sdt>
+                      </w:txbxContent>
+                    </v:textbox>
+                    <w10:wrap anchorx="page" anchory="page"/>
+                  </v:shape>
+                </w:pict>
+              </mc:Fallback>
+            </mc:AlternateContent>
+          </w:r>
+        </w:p>
+        <w:p>
+          <w:r>
+            <w:br w:type="page"/>
+          </w:r>
+        </w:p>
+      </w:sdtContent>
+    </w:sdt>
     <w:p>
       <w:pPr>
         <w:pStyle w:val="Title"/>
         <w:jc w:val="center"/>
       </w:pPr>
       <w:r>
+        <w:lastRenderedPageBreak/>
         <w:t>Assignment 2</w:t>
       </w:r>
     </w:p>
@@ -31,15 +698,8 @@
     </w:p>
     <w:p/>
     <w:p>
-      <w:proofErr w:type="spellStart"/>
-      <w:proofErr w:type="gramStart"/>
-      <w:r>
-        <w:t>Table:Number</w:t>
-      </w:r>
-      <w:proofErr w:type="spellEnd"/>
-      <w:proofErr w:type="gramEnd"/>
-      <w:r>
-        <w:t xml:space="preserve"> of Comparisons – Dataset (Already Sorted)</w:t>
+      <w:r>
+        <w:t>Table:Number of Comparisons – Dataset (Already Sorted)</w:t>
       </w:r>
     </w:p>
     <w:tbl>
@@ -609,7 +1269,7 @@
                     <pic:cNvPicPr/>
                   </pic:nvPicPr>
                   <pic:blipFill>
-                    <a:blip r:embed="rId5"/>
+                    <a:blip r:embed="rId6"/>
                     <a:stretch>
                       <a:fillRect/>
                     </a:stretch>
@@ -636,15 +1296,8 @@
       </w:pPr>
     </w:p>
     <w:p>
-      <w:proofErr w:type="spellStart"/>
-      <w:proofErr w:type="gramStart"/>
-      <w:r>
-        <w:t>Table:Number</w:t>
-      </w:r>
-      <w:proofErr w:type="spellEnd"/>
-      <w:proofErr w:type="gramEnd"/>
-      <w:r>
-        <w:t xml:space="preserve"> of Comparisons – Dataset (Already Sorted)</w:t>
+      <w:r>
+        <w:t>Table:Number of Comparisons – Dataset (Already Sorted)</w:t>
       </w:r>
     </w:p>
     <w:tbl>
@@ -1223,7 +1876,7 @@
                     <pic:cNvPicPr/>
                   </pic:nvPicPr>
                   <pic:blipFill>
-                    <a:blip r:embed="rId6"/>
+                    <a:blip r:embed="rId7"/>
                     <a:stretch>
                       <a:fillRect/>
                     </a:stretch>
@@ -1288,37 +1941,13 @@
         <w:t>t</w:t>
       </w:r>
       <w:r>
-        <w:t xml:space="preserve"> is the best case for insertion sort. The number of comparisons is always N-1. But for the shell </w:t>
-      </w:r>
-      <w:proofErr w:type="gramStart"/>
-      <w:r>
-        <w:t>sort,  it</w:t>
-      </w:r>
-      <w:proofErr w:type="gramEnd"/>
-      <w:r>
-        <w:t xml:space="preserve"> has to scan the array for several times when h equals to different value. When h=1, the number of comparisons has already been N-1. </w:t>
-      </w:r>
-      <w:proofErr w:type="gramStart"/>
-      <w:r>
-        <w:t>So</w:t>
-      </w:r>
-      <w:proofErr w:type="gramEnd"/>
-      <w:r>
-        <w:t xml:space="preserve"> for sorted array, insert sort does better than the shell sort.</w:t>
+        <w:t xml:space="preserve"> is the best case for insertion sort. The number of comparisons is always N-1. But for the shell sort,  it has to scan the array for several times when h equals to different value. When h=1, the number of comparisons has already been N-1. So for sorted array, insert sort does better than the shell sort.</w:t>
       </w:r>
     </w:p>
     <w:p>
       <w:r>
         <w:tab/>
-        <w:t xml:space="preserve">For the second dataset which is randomly given. Shell sort does way better than insert sort. Because it efficiently </w:t>
-      </w:r>
-      <w:proofErr w:type="gramStart"/>
-      <w:r>
-        <w:t>avoid</w:t>
-      </w:r>
-      <w:proofErr w:type="gramEnd"/>
-      <w:r>
-        <w:t xml:space="preserve"> the long-distance 1-sort. It allows elements to move long distance by beginning with large </w:t>
+        <w:t xml:space="preserve">For the second dataset which is randomly given. Shell sort does way better than insert sort. Because it efficiently avoid the long-distance 1-sort. It allows elements to move long distance by beginning with large </w:t>
       </w:r>
       <w:r>
         <w:rPr>
@@ -1931,7 +2560,7 @@
                     <pic:cNvPicPr/>
                   </pic:nvPicPr>
                   <pic:blipFill>
-                    <a:blip r:embed="rId7"/>
+                    <a:blip r:embed="rId8"/>
                     <a:stretch>
                       <a:fillRect/>
                     </a:stretch>
@@ -2643,44 +3272,12 @@
     <w:p/>
     <w:p>
       <w:r>
-        <w:t>Discuss: I use the thought of merge sort to count the number of inversion in complexity of O(</w:t>
-      </w:r>
-      <w:proofErr w:type="spellStart"/>
-      <w:r>
-        <w:t>nlogn</w:t>
-      </w:r>
-      <w:proofErr w:type="spellEnd"/>
-      <w:r>
-        <w:t xml:space="preserve">). The key part </w:t>
-      </w:r>
-      <w:proofErr w:type="spellStart"/>
-      <w:r>
-        <w:t>o</w:t>
-      </w:r>
-      <w:proofErr w:type="spellEnd"/>
-      <w:r>
-        <w:t xml:space="preserve"> the algorithms is as follows:</w:t>
+        <w:t>Discuss: I use the thought of merge sort to count the number of inversion in complexity of O(nlogn). The key part o the algorithms is as follows:</w:t>
       </w:r>
     </w:p>
     <w:p>
       <w:r>
-        <w:t xml:space="preserve">When merge two subarray, assume </w:t>
-      </w:r>
-      <w:proofErr w:type="spellStart"/>
-      <w:r>
-        <w:t>i</w:t>
-      </w:r>
-      <w:proofErr w:type="spellEnd"/>
-      <w:r>
-        <w:t xml:space="preserve"> is the index for left subarray, j is the index of the right array. When array[</w:t>
-      </w:r>
-      <w:proofErr w:type="spellStart"/>
-      <w:r>
-        <w:t>i</w:t>
-      </w:r>
-      <w:proofErr w:type="spellEnd"/>
-      <w:r>
-        <w:t xml:space="preserve">]&gt;array[j]. For all the </w:t>
+        <w:t xml:space="preserve">When merge two subarray, assume i is the index for left subarray, j is the index of the right array. When array[i]&gt;array[j]. For all the </w:t>
       </w:r>
       <w:r>
         <w:rPr>
@@ -2689,31 +3286,7 @@
         <w:t>element</w:t>
       </w:r>
       <w:r>
-        <w:t xml:space="preserve"> in the left array at the right sort of array[</w:t>
-      </w:r>
-      <w:proofErr w:type="spellStart"/>
-      <w:r>
-        <w:t>i</w:t>
-      </w:r>
-      <w:proofErr w:type="spellEnd"/>
-      <w:r>
-        <w:t>] is bigger than array[j</w:t>
-      </w:r>
-      <w:proofErr w:type="gramStart"/>
-      <w:r>
-        <w:t>] .</w:t>
-      </w:r>
-      <w:proofErr w:type="gramEnd"/>
-      <w:r>
-        <w:t xml:space="preserve"> </w:t>
-      </w:r>
-      <w:proofErr w:type="gramStart"/>
-      <w:r>
-        <w:t>So</w:t>
-      </w:r>
-      <w:proofErr w:type="gramEnd"/>
-      <w:r>
-        <w:t xml:space="preserve"> under this circumstance, there are mid-i+1 pair of inversions. A</w:t>
+        <w:t xml:space="preserve"> in the left array at the right sort of array[i] is bigger than array[j] . So under this circumstance, there are mid-i+1 pair of inversions. A</w:t>
       </w:r>
       <w:r>
         <w:rPr>
@@ -2727,37 +3300,13 @@
     </w:p>
     <w:p>
       <w:r>
-        <w:t xml:space="preserve">Basically, the time complexity for this algorithm is the same with merge sort. </w:t>
-      </w:r>
-      <w:proofErr w:type="gramStart"/>
-      <w:r>
-        <w:t>So</w:t>
-      </w:r>
-      <w:proofErr w:type="gramEnd"/>
-      <w:r>
-        <w:t xml:space="preserve"> it is O(</w:t>
-      </w:r>
-      <w:proofErr w:type="spellStart"/>
-      <w:r>
-        <w:t>nlogn</w:t>
-      </w:r>
-      <w:proofErr w:type="spellEnd"/>
-      <w:r>
-        <w:t>).</w:t>
+        <w:t>Basically, the time complexity for this algorithm is the same with merge sort. So it is O(nlogn).</w:t>
       </w:r>
     </w:p>
     <w:p/>
     <w:p>
       <w:r>
-        <w:t xml:space="preserve">The result of the running time is the average of 5 times </w:t>
-      </w:r>
-      <w:proofErr w:type="spellStart"/>
-      <w:r>
-        <w:t>calculationg</w:t>
-      </w:r>
-      <w:proofErr w:type="spellEnd"/>
-      <w:r>
-        <w:t>.</w:t>
+        <w:t>The result of the running time is the average of 5 times calculationg.</w:t>
       </w:r>
     </w:p>
     <w:p/>
@@ -2772,6 +3321,11 @@
       </w:pPr>
     </w:p>
     <w:p>
+      <w:pPr>
+        <w:rPr>
+          <w:rFonts w:hint="eastAsia"/>
+        </w:rPr>
+      </w:pPr>
       <w:r>
         <w:t>F</w:t>
       </w:r>
@@ -2784,11 +3338,9 @@
       <w:r>
         <w:t xml:space="preserve"> this problem, I use the counting sort method. Its’ time complexity is only o(</w:t>
       </w:r>
-      <w:proofErr w:type="spellStart"/>
       <w:r>
         <w:t>n+r</w:t>
       </w:r>
-      <w:proofErr w:type="spellEnd"/>
       <w:r>
         <w:t>).</w:t>
       </w:r>
@@ -2811,25 +3363,43 @@
         <w:t>)</w:t>
       </w:r>
       <w:r>
-        <w:t xml:space="preserve">. Counting sort is not a </w:t>
-      </w:r>
-      <w:proofErr w:type="gramStart"/>
-      <w:r>
-        <w:t>comparison based</w:t>
-      </w:r>
-      <w:proofErr w:type="gramEnd"/>
-      <w:r>
-        <w:t xml:space="preserve"> sort, so for the time complexity, it is smaller than any comparison based sort method. </w:t>
-      </w:r>
-      <w:proofErr w:type="gramStart"/>
-      <w:r>
-        <w:t>So</w:t>
-      </w:r>
-      <w:proofErr w:type="gramEnd"/>
-      <w:r>
-        <w:t xml:space="preserve"> for this problem, I think it is the most efficient sorting method.</w:t>
+        <w:t xml:space="preserve">. </w:t>
       </w:r>
     </w:p>
+    <w:p>
+      <w:pPr>
+        <w:rPr>
+          <w:rFonts w:hint="eastAsia"/>
+        </w:rPr>
+      </w:pPr>
+      <w:r>
+        <w:t>B</w:t>
+      </w:r>
+      <w:r>
+        <w:rPr>
+          <w:rFonts w:hint="eastAsia"/>
+        </w:rPr>
+        <w:t>ut</w:t>
+      </w:r>
+      <w:r>
+        <w:t xml:space="preserve"> for this question, we can assume we already know the values in the array in advance. </w:t>
+      </w:r>
+      <w:r>
+        <w:t>So for the counting array ,we can directly create a size 4 array, and use the array record the number of times each value. And use the count array to output the result.</w:t>
+      </w:r>
+    </w:p>
+    <w:p>
+      <w:r>
+        <w:t>Counting sort is not a comparison based sort, so for the time complexity, it is smaller than any comparison based sort method. So for this problem, I think it is the most efficient sorting method.</w:t>
+      </w:r>
+    </w:p>
+    <w:p>
+      <w:r>
+        <w:t>Basically, the complexity of the modified counting sort here is O(n). Also, since the array is already sorted, both the bubble sort and the insertion sort perform as O(n) algorithm here, too. So for this question , I think modified counting sort, bubble sort and the insertion sort are the most efficient algorithm.</w:t>
+      </w:r>
+    </w:p>
+    <w:p/>
+    <w:p/>
     <w:p>
       <w:pPr>
         <w:pStyle w:val="ListParagraph"/>
@@ -2841,13 +3411,8 @@
     </w:p>
     <w:p>
       <w:r>
-        <w:t xml:space="preserve">Table: Number of </w:t>
-      </w:r>
-      <w:proofErr w:type="gramStart"/>
-      <w:r>
-        <w:t>Comparisons(</w:t>
-      </w:r>
-      <w:proofErr w:type="gramEnd"/>
+        <w:t>Table: Number of Comparisons(</w:t>
+      </w:r>
       <w:r>
         <w:t>UB and BU</w:t>
       </w:r>
@@ -4419,21 +4984,2175 @@
     </w:p>
     <w:p>
       <w:r>
-        <w:t>As we can see, the number of comparisons needed for UB is same with BU’s. Beca</w:t>
-      </w:r>
-      <w:bookmarkStart w:id="0" w:name="_GoBack"/>
-      <w:bookmarkEnd w:id="0"/>
-      <w:r>
-        <w:t xml:space="preserve">use when number of element is the </w:t>
+        <w:t xml:space="preserve">As we can see, the number of comparisons needed for UB is same with BU’s. Because when number of element is the </w:t>
       </w:r>
       <w:r>
         <w:t>power of 2. Both the number of comparisons and the number of array access needed for BU and UB is same, just different at the order.</w:t>
+      </w:r>
+    </w:p>
+    <w:p/>
+    <w:p/>
+    <w:p/>
+    <w:p/>
+    <w:p/>
+    <w:p/>
+    <w:p>
+      <w:pPr>
+        <w:pStyle w:val="ListParagraph"/>
+        <w:numPr>
+          <w:ilvl w:val="0"/>
+          <w:numId w:val="2"/>
+        </w:numPr>
+      </w:pPr>
+    </w:p>
+    <w:tbl>
+      <w:tblPr>
+        <w:tblStyle w:val="TableGrid"/>
+        <w:tblW w:w="0" w:type="auto"/>
+        <w:tblLook w:val="04A0" w:firstRow="1" w:lastRow="0" w:firstColumn="1" w:lastColumn="0" w:noHBand="0" w:noVBand="1"/>
+      </w:tblPr>
+      <w:tblGrid>
+        <w:gridCol w:w="1690"/>
+        <w:gridCol w:w="1567"/>
+        <w:gridCol w:w="1567"/>
+        <w:gridCol w:w="1541"/>
+        <w:gridCol w:w="1665"/>
+        <w:gridCol w:w="1320"/>
+      </w:tblGrid>
+      <w:tr>
+        <w:tc>
+          <w:tcPr>
+            <w:tcW w:w="1690" w:type="dxa"/>
+            <w:vAlign w:val="bottom"/>
+          </w:tcPr>
+          <w:p>
+            <w:pPr>
+              <w:jc w:val="center"/>
+              <w:rPr>
+                <w:rFonts w:ascii="Arial" w:hAnsi="Arial" w:cs="Arial"/>
+                <w:sz w:val="20"/>
+                <w:szCs w:val="20"/>
+              </w:rPr>
+            </w:pPr>
+            <w:r>
+              <w:rPr>
+                <w:rFonts w:ascii="Arial" w:hAnsi="Arial" w:cs="Arial"/>
+                <w:sz w:val="20"/>
+                <w:szCs w:val="20"/>
+              </w:rPr>
+              <w:t>dataset</w:t>
+            </w:r>
+          </w:p>
+        </w:tc>
+        <w:tc>
+          <w:tcPr>
+            <w:tcW w:w="1567" w:type="dxa"/>
+            <w:vAlign w:val="bottom"/>
+          </w:tcPr>
+          <w:p>
+            <w:pPr>
+              <w:jc w:val="center"/>
+              <w:rPr>
+                <w:rFonts w:ascii="Arial" w:hAnsi="Arial" w:cs="Arial"/>
+                <w:sz w:val="20"/>
+                <w:szCs w:val="20"/>
+              </w:rPr>
+            </w:pPr>
+            <w:r>
+              <w:rPr>
+                <w:rFonts w:ascii="Arial" w:hAnsi="Arial" w:cs="Arial"/>
+                <w:sz w:val="20"/>
+                <w:szCs w:val="20"/>
+              </w:rPr>
+              <w:t>merge sort(UB)</w:t>
+            </w:r>
+          </w:p>
+        </w:tc>
+        <w:tc>
+          <w:tcPr>
+            <w:tcW w:w="1567" w:type="dxa"/>
+            <w:vAlign w:val="bottom"/>
+          </w:tcPr>
+          <w:p>
+            <w:pPr>
+              <w:jc w:val="center"/>
+              <w:rPr>
+                <w:rFonts w:ascii="Arial" w:hAnsi="Arial" w:cs="Arial"/>
+                <w:sz w:val="20"/>
+                <w:szCs w:val="20"/>
+              </w:rPr>
+            </w:pPr>
+            <w:r>
+              <w:rPr>
+                <w:rFonts w:ascii="Arial" w:hAnsi="Arial" w:cs="Arial"/>
+                <w:sz w:val="20"/>
+                <w:szCs w:val="20"/>
+              </w:rPr>
+              <w:t>merge sort(BU)</w:t>
+            </w:r>
+          </w:p>
+        </w:tc>
+        <w:tc>
+          <w:tcPr>
+            <w:tcW w:w="1541" w:type="dxa"/>
+            <w:vAlign w:val="bottom"/>
+          </w:tcPr>
+          <w:p>
+            <w:pPr>
+              <w:rPr>
+                <w:rFonts w:ascii="Arial" w:hAnsi="Arial" w:cs="Arial"/>
+                <w:sz w:val="20"/>
+                <w:szCs w:val="20"/>
+              </w:rPr>
+            </w:pPr>
+            <w:r>
+              <w:rPr>
+                <w:rFonts w:ascii="Arial" w:hAnsi="Arial" w:cs="Arial"/>
+                <w:sz w:val="20"/>
+                <w:szCs w:val="20"/>
+              </w:rPr>
+              <w:t xml:space="preserve">    quick sort</w:t>
+            </w:r>
+          </w:p>
+        </w:tc>
+        <w:tc>
+          <w:tcPr>
+            <w:tcW w:w="1665" w:type="dxa"/>
+            <w:vAlign w:val="bottom"/>
+          </w:tcPr>
+          <w:p>
+            <w:pPr>
+              <w:jc w:val="center"/>
+              <w:divId w:val="167404479"/>
+              <w:rPr>
+                <w:rFonts w:ascii="Arial" w:hAnsi="Arial" w:cs="Arial"/>
+                <w:sz w:val="20"/>
+                <w:szCs w:val="20"/>
+              </w:rPr>
+            </w:pPr>
+            <w:r>
+              <w:rPr>
+                <w:rFonts w:ascii="Arial" w:hAnsi="Arial" w:cs="Arial"/>
+                <w:sz w:val="20"/>
+                <w:szCs w:val="20"/>
+              </w:rPr>
+              <w:t>quick sort cutoff=7</w:t>
+            </w:r>
+          </w:p>
+        </w:tc>
+        <w:tc>
+          <w:tcPr>
+            <w:tcW w:w="1320" w:type="dxa"/>
+            <w:vAlign w:val="bottom"/>
+          </w:tcPr>
+          <w:p>
+            <w:pPr>
+              <w:jc w:val="center"/>
+              <w:divId w:val="1278374496"/>
+              <w:rPr>
+                <w:rFonts w:ascii="Arial" w:hAnsi="Arial" w:cs="Arial"/>
+                <w:sz w:val="20"/>
+                <w:szCs w:val="20"/>
+              </w:rPr>
+            </w:pPr>
+            <w:r>
+              <w:rPr>
+                <w:rFonts w:ascii="Arial" w:hAnsi="Arial" w:cs="Arial"/>
+                <w:sz w:val="20"/>
+                <w:szCs w:val="20"/>
+              </w:rPr>
+              <w:t>quick sort cutoff=64</w:t>
+            </w:r>
+          </w:p>
+        </w:tc>
+      </w:tr>
+      <w:tr>
+        <w:tc>
+          <w:tcPr>
+            <w:tcW w:w="1690" w:type="dxa"/>
+            <w:vAlign w:val="bottom"/>
+          </w:tcPr>
+          <w:p>
+            <w:pPr>
+              <w:jc w:val="center"/>
+              <w:rPr>
+                <w:rFonts w:ascii="Arial" w:hAnsi="Arial" w:cs="Arial"/>
+                <w:sz w:val="20"/>
+                <w:szCs w:val="20"/>
+              </w:rPr>
+            </w:pPr>
+            <w:r>
+              <w:rPr>
+                <w:rFonts w:ascii="Arial" w:hAnsi="Arial" w:cs="Arial"/>
+                <w:sz w:val="20"/>
+                <w:szCs w:val="20"/>
+              </w:rPr>
+              <w:t>data0.1024</w:t>
+            </w:r>
+          </w:p>
+        </w:tc>
+        <w:tc>
+          <w:tcPr>
+            <w:tcW w:w="1567" w:type="dxa"/>
+            <w:vAlign w:val="bottom"/>
+          </w:tcPr>
+          <w:p>
+            <w:pPr>
+              <w:jc w:val="center"/>
+              <w:rPr>
+                <w:rFonts w:ascii="Arial" w:hAnsi="Arial" w:cs="Arial"/>
+                <w:sz w:val="20"/>
+                <w:szCs w:val="20"/>
+              </w:rPr>
+            </w:pPr>
+            <w:r>
+              <w:rPr>
+                <w:rFonts w:ascii="Arial" w:hAnsi="Arial" w:cs="Arial"/>
+                <w:sz w:val="20"/>
+                <w:szCs w:val="20"/>
+              </w:rPr>
+              <w:t>5120</w:t>
+            </w:r>
+          </w:p>
+        </w:tc>
+        <w:tc>
+          <w:tcPr>
+            <w:tcW w:w="1567" w:type="dxa"/>
+            <w:vAlign w:val="bottom"/>
+          </w:tcPr>
+          <w:p>
+            <w:pPr>
+              <w:jc w:val="center"/>
+              <w:rPr>
+                <w:rFonts w:ascii="Arial" w:hAnsi="Arial" w:cs="Arial"/>
+                <w:sz w:val="20"/>
+                <w:szCs w:val="20"/>
+              </w:rPr>
+            </w:pPr>
+            <w:r>
+              <w:rPr>
+                <w:rFonts w:ascii="Arial" w:hAnsi="Arial" w:cs="Arial"/>
+                <w:sz w:val="20"/>
+                <w:szCs w:val="20"/>
+              </w:rPr>
+              <w:t>5120</w:t>
+            </w:r>
+          </w:p>
+        </w:tc>
+        <w:tc>
+          <w:tcPr>
+            <w:tcW w:w="1541" w:type="dxa"/>
+            <w:vAlign w:val="bottom"/>
+          </w:tcPr>
+          <w:p>
+            <w:pPr>
+              <w:jc w:val="center"/>
+              <w:rPr>
+                <w:rFonts w:ascii="Arial" w:hAnsi="Arial" w:cs="Arial"/>
+                <w:sz w:val="20"/>
+                <w:szCs w:val="20"/>
+              </w:rPr>
+            </w:pPr>
+            <w:r>
+              <w:rPr>
+                <w:rFonts w:ascii="Arial" w:hAnsi="Arial" w:cs="Arial"/>
+                <w:sz w:val="20"/>
+                <w:szCs w:val="20"/>
+              </w:rPr>
+              <w:t>7181</w:t>
+            </w:r>
+          </w:p>
+        </w:tc>
+        <w:tc>
+          <w:tcPr>
+            <w:tcW w:w="1665" w:type="dxa"/>
+            <w:vAlign w:val="bottom"/>
+          </w:tcPr>
+          <w:p>
+            <w:pPr>
+              <w:jc w:val="center"/>
+              <w:rPr>
+                <w:rFonts w:ascii="Arial" w:hAnsi="Arial" w:cs="Arial"/>
+                <w:sz w:val="20"/>
+                <w:szCs w:val="20"/>
+              </w:rPr>
+            </w:pPr>
+            <w:r>
+              <w:rPr>
+                <w:rFonts w:ascii="Arial" w:hAnsi="Arial" w:cs="Arial"/>
+                <w:sz w:val="20"/>
+                <w:szCs w:val="20"/>
+              </w:rPr>
+              <w:t>7567</w:t>
+            </w:r>
+          </w:p>
+        </w:tc>
+        <w:tc>
+          <w:tcPr>
+            <w:tcW w:w="1320" w:type="dxa"/>
+            <w:vAlign w:val="bottom"/>
+          </w:tcPr>
+          <w:p>
+            <w:pPr>
+              <w:jc w:val="center"/>
+              <w:rPr>
+                <w:rFonts w:ascii="Arial" w:hAnsi="Arial" w:cs="Arial"/>
+                <w:sz w:val="20"/>
+                <w:szCs w:val="20"/>
+              </w:rPr>
+            </w:pPr>
+            <w:r>
+              <w:rPr>
+                <w:rFonts w:ascii="Arial" w:hAnsi="Arial" w:cs="Arial"/>
+                <w:sz w:val="20"/>
+                <w:szCs w:val="20"/>
+              </w:rPr>
+              <w:t>5048</w:t>
+            </w:r>
+          </w:p>
+        </w:tc>
+      </w:tr>
+      <w:tr>
+        <w:tc>
+          <w:tcPr>
+            <w:tcW w:w="1690" w:type="dxa"/>
+            <w:vAlign w:val="bottom"/>
+          </w:tcPr>
+          <w:p>
+            <w:pPr>
+              <w:jc w:val="center"/>
+              <w:rPr>
+                <w:rFonts w:ascii="Arial" w:hAnsi="Arial" w:cs="Arial"/>
+                <w:color w:val="000000"/>
+                <w:sz w:val="20"/>
+                <w:szCs w:val="20"/>
+              </w:rPr>
+            </w:pPr>
+            <w:r>
+              <w:rPr>
+                <w:rFonts w:ascii="Arial" w:hAnsi="Arial" w:cs="Arial"/>
+                <w:color w:val="000000"/>
+                <w:sz w:val="20"/>
+                <w:szCs w:val="20"/>
+              </w:rPr>
+              <w:t>data0.2048</w:t>
+            </w:r>
+          </w:p>
+        </w:tc>
+        <w:tc>
+          <w:tcPr>
+            <w:tcW w:w="1567" w:type="dxa"/>
+            <w:vAlign w:val="bottom"/>
+          </w:tcPr>
+          <w:p>
+            <w:pPr>
+              <w:jc w:val="center"/>
+              <w:rPr>
+                <w:rFonts w:ascii="Arial" w:hAnsi="Arial" w:cs="Arial"/>
+                <w:sz w:val="20"/>
+                <w:szCs w:val="20"/>
+              </w:rPr>
+            </w:pPr>
+            <w:r>
+              <w:rPr>
+                <w:rFonts w:ascii="Arial" w:hAnsi="Arial" w:cs="Arial"/>
+                <w:sz w:val="20"/>
+                <w:szCs w:val="20"/>
+              </w:rPr>
+              <w:t>11264</w:t>
+            </w:r>
+          </w:p>
+        </w:tc>
+        <w:tc>
+          <w:tcPr>
+            <w:tcW w:w="1567" w:type="dxa"/>
+            <w:vAlign w:val="bottom"/>
+          </w:tcPr>
+          <w:p>
+            <w:pPr>
+              <w:jc w:val="center"/>
+              <w:rPr>
+                <w:rFonts w:ascii="Arial" w:hAnsi="Arial" w:cs="Arial"/>
+                <w:sz w:val="20"/>
+                <w:szCs w:val="20"/>
+              </w:rPr>
+            </w:pPr>
+            <w:r>
+              <w:rPr>
+                <w:rFonts w:ascii="Arial" w:hAnsi="Arial" w:cs="Arial"/>
+                <w:sz w:val="20"/>
+                <w:szCs w:val="20"/>
+              </w:rPr>
+              <w:t>11264</w:t>
+            </w:r>
+          </w:p>
+        </w:tc>
+        <w:tc>
+          <w:tcPr>
+            <w:tcW w:w="1541" w:type="dxa"/>
+            <w:vAlign w:val="bottom"/>
+          </w:tcPr>
+          <w:p>
+            <w:pPr>
+              <w:jc w:val="center"/>
+              <w:rPr>
+                <w:rFonts w:ascii="Arial" w:hAnsi="Arial" w:cs="Arial"/>
+                <w:sz w:val="20"/>
+                <w:szCs w:val="20"/>
+              </w:rPr>
+            </w:pPr>
+            <w:r>
+              <w:rPr>
+                <w:rFonts w:ascii="Arial" w:hAnsi="Arial" w:cs="Arial"/>
+                <w:sz w:val="20"/>
+                <w:szCs w:val="20"/>
+              </w:rPr>
+              <w:t>16398</w:t>
+            </w:r>
+          </w:p>
+        </w:tc>
+        <w:tc>
+          <w:tcPr>
+            <w:tcW w:w="1665" w:type="dxa"/>
+            <w:vAlign w:val="bottom"/>
+          </w:tcPr>
+          <w:p>
+            <w:pPr>
+              <w:jc w:val="center"/>
+              <w:rPr>
+                <w:rFonts w:ascii="Arial" w:hAnsi="Arial" w:cs="Arial"/>
+                <w:sz w:val="20"/>
+                <w:szCs w:val="20"/>
+              </w:rPr>
+            </w:pPr>
+            <w:r>
+              <w:rPr>
+                <w:rFonts w:ascii="Arial" w:hAnsi="Arial" w:cs="Arial"/>
+                <w:sz w:val="20"/>
+                <w:szCs w:val="20"/>
+              </w:rPr>
+              <w:t>17168</w:t>
+            </w:r>
+          </w:p>
+        </w:tc>
+        <w:tc>
+          <w:tcPr>
+            <w:tcW w:w="1320" w:type="dxa"/>
+            <w:vAlign w:val="bottom"/>
+          </w:tcPr>
+          <w:p>
+            <w:pPr>
+              <w:jc w:val="center"/>
+              <w:rPr>
+                <w:rFonts w:ascii="Arial" w:hAnsi="Arial" w:cs="Arial"/>
+                <w:sz w:val="20"/>
+                <w:szCs w:val="20"/>
+              </w:rPr>
+            </w:pPr>
+            <w:r>
+              <w:rPr>
+                <w:rFonts w:ascii="Arial" w:hAnsi="Arial" w:cs="Arial"/>
+                <w:sz w:val="20"/>
+                <w:szCs w:val="20"/>
+              </w:rPr>
+              <w:t>12137</w:t>
+            </w:r>
+          </w:p>
+        </w:tc>
+      </w:tr>
+      <w:tr>
+        <w:tc>
+          <w:tcPr>
+            <w:tcW w:w="1690" w:type="dxa"/>
+            <w:vAlign w:val="bottom"/>
+          </w:tcPr>
+          <w:p>
+            <w:pPr>
+              <w:jc w:val="center"/>
+              <w:rPr>
+                <w:rFonts w:ascii="Arial" w:hAnsi="Arial" w:cs="Arial"/>
+                <w:color w:val="000000"/>
+                <w:sz w:val="20"/>
+                <w:szCs w:val="20"/>
+              </w:rPr>
+            </w:pPr>
+            <w:r>
+              <w:rPr>
+                <w:rFonts w:ascii="Arial" w:hAnsi="Arial" w:cs="Arial"/>
+                <w:color w:val="000000"/>
+                <w:sz w:val="20"/>
+                <w:szCs w:val="20"/>
+              </w:rPr>
+              <w:t>data0.4096</w:t>
+            </w:r>
+          </w:p>
+        </w:tc>
+        <w:tc>
+          <w:tcPr>
+            <w:tcW w:w="1567" w:type="dxa"/>
+            <w:vAlign w:val="bottom"/>
+          </w:tcPr>
+          <w:p>
+            <w:pPr>
+              <w:jc w:val="center"/>
+              <w:rPr>
+                <w:rFonts w:ascii="Arial" w:hAnsi="Arial" w:cs="Arial"/>
+                <w:sz w:val="20"/>
+                <w:szCs w:val="20"/>
+              </w:rPr>
+            </w:pPr>
+            <w:r>
+              <w:rPr>
+                <w:rFonts w:ascii="Arial" w:hAnsi="Arial" w:cs="Arial"/>
+                <w:sz w:val="20"/>
+                <w:szCs w:val="20"/>
+              </w:rPr>
+              <w:t>24576</w:t>
+            </w:r>
+          </w:p>
+        </w:tc>
+        <w:tc>
+          <w:tcPr>
+            <w:tcW w:w="1567" w:type="dxa"/>
+            <w:vAlign w:val="bottom"/>
+          </w:tcPr>
+          <w:p>
+            <w:pPr>
+              <w:jc w:val="center"/>
+              <w:rPr>
+                <w:rFonts w:ascii="Arial" w:hAnsi="Arial" w:cs="Arial"/>
+                <w:sz w:val="20"/>
+                <w:szCs w:val="20"/>
+              </w:rPr>
+            </w:pPr>
+            <w:r>
+              <w:rPr>
+                <w:rFonts w:ascii="Arial" w:hAnsi="Arial" w:cs="Arial"/>
+                <w:sz w:val="20"/>
+                <w:szCs w:val="20"/>
+              </w:rPr>
+              <w:t>24576</w:t>
+            </w:r>
+          </w:p>
+        </w:tc>
+        <w:tc>
+          <w:tcPr>
+            <w:tcW w:w="1541" w:type="dxa"/>
+            <w:vAlign w:val="bottom"/>
+          </w:tcPr>
+          <w:p>
+            <w:pPr>
+              <w:jc w:val="center"/>
+              <w:rPr>
+                <w:rFonts w:ascii="Arial" w:hAnsi="Arial" w:cs="Arial"/>
+                <w:sz w:val="20"/>
+                <w:szCs w:val="20"/>
+              </w:rPr>
+            </w:pPr>
+            <w:r>
+              <w:rPr>
+                <w:rFonts w:ascii="Arial" w:hAnsi="Arial" w:cs="Arial"/>
+                <w:sz w:val="20"/>
+                <w:szCs w:val="20"/>
+              </w:rPr>
+              <w:t>36879</w:t>
+            </w:r>
+          </w:p>
+        </w:tc>
+        <w:tc>
+          <w:tcPr>
+            <w:tcW w:w="1665" w:type="dxa"/>
+            <w:vAlign w:val="bottom"/>
+          </w:tcPr>
+          <w:p>
+            <w:pPr>
+              <w:jc w:val="center"/>
+              <w:rPr>
+                <w:rFonts w:ascii="Arial" w:hAnsi="Arial" w:cs="Arial"/>
+                <w:sz w:val="20"/>
+                <w:szCs w:val="20"/>
+              </w:rPr>
+            </w:pPr>
+            <w:r>
+              <w:rPr>
+                <w:rFonts w:ascii="Arial" w:hAnsi="Arial" w:cs="Arial"/>
+                <w:sz w:val="20"/>
+                <w:szCs w:val="20"/>
+              </w:rPr>
+              <w:t>38417</w:t>
+            </w:r>
+          </w:p>
+        </w:tc>
+        <w:tc>
+          <w:tcPr>
+            <w:tcW w:w="1320" w:type="dxa"/>
+            <w:vAlign w:val="bottom"/>
+          </w:tcPr>
+          <w:p>
+            <w:pPr>
+              <w:jc w:val="center"/>
+              <w:rPr>
+                <w:rFonts w:ascii="Arial" w:hAnsi="Arial" w:cs="Arial"/>
+                <w:sz w:val="20"/>
+                <w:szCs w:val="20"/>
+              </w:rPr>
+            </w:pPr>
+            <w:r>
+              <w:rPr>
+                <w:rFonts w:ascii="Arial" w:hAnsi="Arial" w:cs="Arial"/>
+                <w:sz w:val="20"/>
+                <w:szCs w:val="20"/>
+              </w:rPr>
+              <w:t>28362</w:t>
+            </w:r>
+          </w:p>
+        </w:tc>
+      </w:tr>
+      <w:tr>
+        <w:tc>
+          <w:tcPr>
+            <w:tcW w:w="1690" w:type="dxa"/>
+            <w:vAlign w:val="bottom"/>
+          </w:tcPr>
+          <w:p>
+            <w:pPr>
+              <w:jc w:val="center"/>
+              <w:rPr>
+                <w:rFonts w:ascii="Arial" w:hAnsi="Arial" w:cs="Arial"/>
+                <w:color w:val="000000"/>
+                <w:sz w:val="20"/>
+                <w:szCs w:val="20"/>
+              </w:rPr>
+            </w:pPr>
+            <w:r>
+              <w:rPr>
+                <w:rFonts w:ascii="Arial" w:hAnsi="Arial" w:cs="Arial"/>
+                <w:color w:val="000000"/>
+                <w:sz w:val="20"/>
+                <w:szCs w:val="20"/>
+              </w:rPr>
+              <w:t>data0.8192</w:t>
+            </w:r>
+          </w:p>
+        </w:tc>
+        <w:tc>
+          <w:tcPr>
+            <w:tcW w:w="1567" w:type="dxa"/>
+            <w:vAlign w:val="bottom"/>
+          </w:tcPr>
+          <w:p>
+            <w:pPr>
+              <w:jc w:val="center"/>
+              <w:rPr>
+                <w:rFonts w:ascii="Arial" w:hAnsi="Arial" w:cs="Arial"/>
+                <w:sz w:val="20"/>
+                <w:szCs w:val="20"/>
+              </w:rPr>
+            </w:pPr>
+            <w:r>
+              <w:rPr>
+                <w:rFonts w:ascii="Arial" w:hAnsi="Arial" w:cs="Arial"/>
+                <w:sz w:val="20"/>
+                <w:szCs w:val="20"/>
+              </w:rPr>
+              <w:t>53248</w:t>
+            </w:r>
+          </w:p>
+        </w:tc>
+        <w:tc>
+          <w:tcPr>
+            <w:tcW w:w="1567" w:type="dxa"/>
+            <w:vAlign w:val="bottom"/>
+          </w:tcPr>
+          <w:p>
+            <w:pPr>
+              <w:jc w:val="center"/>
+              <w:rPr>
+                <w:rFonts w:ascii="Arial" w:hAnsi="Arial" w:cs="Arial"/>
+                <w:sz w:val="20"/>
+                <w:szCs w:val="20"/>
+              </w:rPr>
+            </w:pPr>
+            <w:r>
+              <w:rPr>
+                <w:rFonts w:ascii="Arial" w:hAnsi="Arial" w:cs="Arial"/>
+                <w:sz w:val="20"/>
+                <w:szCs w:val="20"/>
+              </w:rPr>
+              <w:t>53248</w:t>
+            </w:r>
+          </w:p>
+        </w:tc>
+        <w:tc>
+          <w:tcPr>
+            <w:tcW w:w="1541" w:type="dxa"/>
+            <w:vAlign w:val="bottom"/>
+          </w:tcPr>
+          <w:p>
+            <w:pPr>
+              <w:jc w:val="center"/>
+              <w:rPr>
+                <w:rFonts w:ascii="Arial" w:hAnsi="Arial" w:cs="Arial"/>
+                <w:sz w:val="20"/>
+                <w:szCs w:val="20"/>
+              </w:rPr>
+            </w:pPr>
+            <w:r>
+              <w:rPr>
+                <w:rFonts w:ascii="Arial" w:hAnsi="Arial" w:cs="Arial"/>
+                <w:sz w:val="20"/>
+                <w:szCs w:val="20"/>
+              </w:rPr>
+              <w:t>81936</w:t>
+            </w:r>
+          </w:p>
+        </w:tc>
+        <w:tc>
+          <w:tcPr>
+            <w:tcW w:w="1665" w:type="dxa"/>
+            <w:vAlign w:val="bottom"/>
+          </w:tcPr>
+          <w:p>
+            <w:pPr>
+              <w:jc w:val="center"/>
+              <w:rPr>
+                <w:rFonts w:ascii="Arial" w:hAnsi="Arial" w:cs="Arial"/>
+                <w:sz w:val="20"/>
+                <w:szCs w:val="20"/>
+              </w:rPr>
+            </w:pPr>
+            <w:r>
+              <w:rPr>
+                <w:rFonts w:ascii="Arial" w:hAnsi="Arial" w:cs="Arial"/>
+                <w:sz w:val="20"/>
+                <w:szCs w:val="20"/>
+              </w:rPr>
+              <w:t>85010</w:t>
+            </w:r>
+          </w:p>
+        </w:tc>
+        <w:tc>
+          <w:tcPr>
+            <w:tcW w:w="1320" w:type="dxa"/>
+            <w:vAlign w:val="bottom"/>
+          </w:tcPr>
+          <w:p>
+            <w:pPr>
+              <w:jc w:val="center"/>
+              <w:rPr>
+                <w:rFonts w:ascii="Arial" w:hAnsi="Arial" w:cs="Arial"/>
+                <w:sz w:val="20"/>
+                <w:szCs w:val="20"/>
+              </w:rPr>
+            </w:pPr>
+            <w:r>
+              <w:rPr>
+                <w:rFonts w:ascii="Arial" w:hAnsi="Arial" w:cs="Arial"/>
+                <w:sz w:val="20"/>
+                <w:szCs w:val="20"/>
+              </w:rPr>
+              <w:t>64907</w:t>
+            </w:r>
+          </w:p>
+        </w:tc>
+      </w:tr>
+      <w:tr>
+        <w:tc>
+          <w:tcPr>
+            <w:tcW w:w="1690" w:type="dxa"/>
+            <w:vAlign w:val="bottom"/>
+          </w:tcPr>
+          <w:p>
+            <w:pPr>
+              <w:jc w:val="center"/>
+              <w:rPr>
+                <w:rFonts w:ascii="Arial" w:hAnsi="Arial" w:cs="Arial"/>
+                <w:color w:val="000000"/>
+                <w:sz w:val="20"/>
+                <w:szCs w:val="20"/>
+              </w:rPr>
+            </w:pPr>
+            <w:r>
+              <w:rPr>
+                <w:rFonts w:ascii="Arial" w:hAnsi="Arial" w:cs="Arial"/>
+                <w:color w:val="000000"/>
+                <w:sz w:val="20"/>
+                <w:szCs w:val="20"/>
+              </w:rPr>
+              <w:t>data0.16384</w:t>
+            </w:r>
+          </w:p>
+        </w:tc>
+        <w:tc>
+          <w:tcPr>
+            <w:tcW w:w="1567" w:type="dxa"/>
+            <w:vAlign w:val="bottom"/>
+          </w:tcPr>
+          <w:p>
+            <w:pPr>
+              <w:jc w:val="center"/>
+              <w:rPr>
+                <w:rFonts w:ascii="Arial" w:hAnsi="Arial" w:cs="Arial"/>
+                <w:sz w:val="20"/>
+                <w:szCs w:val="20"/>
+              </w:rPr>
+            </w:pPr>
+            <w:r>
+              <w:rPr>
+                <w:rFonts w:ascii="Arial" w:hAnsi="Arial" w:cs="Arial"/>
+                <w:sz w:val="20"/>
+                <w:szCs w:val="20"/>
+              </w:rPr>
+              <w:t>114688</w:t>
+            </w:r>
+          </w:p>
+        </w:tc>
+        <w:tc>
+          <w:tcPr>
+            <w:tcW w:w="1567" w:type="dxa"/>
+            <w:vAlign w:val="bottom"/>
+          </w:tcPr>
+          <w:p>
+            <w:pPr>
+              <w:jc w:val="center"/>
+              <w:rPr>
+                <w:rFonts w:ascii="Arial" w:hAnsi="Arial" w:cs="Arial"/>
+                <w:sz w:val="20"/>
+                <w:szCs w:val="20"/>
+              </w:rPr>
+            </w:pPr>
+            <w:r>
+              <w:rPr>
+                <w:rFonts w:ascii="Arial" w:hAnsi="Arial" w:cs="Arial"/>
+                <w:sz w:val="20"/>
+                <w:szCs w:val="20"/>
+              </w:rPr>
+              <w:t>114688</w:t>
+            </w:r>
+          </w:p>
+        </w:tc>
+        <w:tc>
+          <w:tcPr>
+            <w:tcW w:w="1541" w:type="dxa"/>
+            <w:vAlign w:val="bottom"/>
+          </w:tcPr>
+          <w:p>
+            <w:pPr>
+              <w:jc w:val="center"/>
+              <w:rPr>
+                <w:rFonts w:ascii="Arial" w:hAnsi="Arial" w:cs="Arial"/>
+                <w:sz w:val="20"/>
+                <w:szCs w:val="20"/>
+              </w:rPr>
+            </w:pPr>
+            <w:r>
+              <w:rPr>
+                <w:rFonts w:ascii="Arial" w:hAnsi="Arial" w:cs="Arial"/>
+                <w:sz w:val="20"/>
+                <w:szCs w:val="20"/>
+              </w:rPr>
+              <w:t>180241</w:t>
+            </w:r>
+          </w:p>
+        </w:tc>
+        <w:tc>
+          <w:tcPr>
+            <w:tcW w:w="1665" w:type="dxa"/>
+            <w:vAlign w:val="bottom"/>
+          </w:tcPr>
+          <w:p>
+            <w:pPr>
+              <w:jc w:val="center"/>
+              <w:rPr>
+                <w:rFonts w:ascii="Arial" w:hAnsi="Arial" w:cs="Arial"/>
+                <w:sz w:val="20"/>
+                <w:szCs w:val="20"/>
+              </w:rPr>
+            </w:pPr>
+            <w:r>
+              <w:rPr>
+                <w:rFonts w:ascii="Arial" w:hAnsi="Arial" w:cs="Arial"/>
+                <w:sz w:val="20"/>
+                <w:szCs w:val="20"/>
+              </w:rPr>
+              <w:t>186387</w:t>
+            </w:r>
+          </w:p>
+        </w:tc>
+        <w:tc>
+          <w:tcPr>
+            <w:tcW w:w="1320" w:type="dxa"/>
+            <w:vAlign w:val="bottom"/>
+          </w:tcPr>
+          <w:p>
+            <w:pPr>
+              <w:jc w:val="center"/>
+              <w:rPr>
+                <w:rFonts w:ascii="Arial" w:hAnsi="Arial" w:cs="Arial"/>
+                <w:sz w:val="20"/>
+                <w:szCs w:val="20"/>
+              </w:rPr>
+            </w:pPr>
+            <w:r>
+              <w:rPr>
+                <w:rFonts w:ascii="Arial" w:hAnsi="Arial" w:cs="Arial"/>
+                <w:sz w:val="20"/>
+                <w:szCs w:val="20"/>
+              </w:rPr>
+              <w:t>146188</w:t>
+            </w:r>
+          </w:p>
+        </w:tc>
+      </w:tr>
+      <w:tr>
+        <w:tc>
+          <w:tcPr>
+            <w:tcW w:w="1690" w:type="dxa"/>
+            <w:vAlign w:val="bottom"/>
+          </w:tcPr>
+          <w:p>
+            <w:pPr>
+              <w:jc w:val="center"/>
+              <w:rPr>
+                <w:rFonts w:ascii="Arial" w:hAnsi="Arial" w:cs="Arial"/>
+                <w:color w:val="000000"/>
+                <w:sz w:val="20"/>
+                <w:szCs w:val="20"/>
+              </w:rPr>
+            </w:pPr>
+            <w:r>
+              <w:rPr>
+                <w:rFonts w:ascii="Arial" w:hAnsi="Arial" w:cs="Arial"/>
+                <w:color w:val="000000"/>
+                <w:sz w:val="20"/>
+                <w:szCs w:val="20"/>
+              </w:rPr>
+              <w:t>data0.32768</w:t>
+            </w:r>
+          </w:p>
+        </w:tc>
+        <w:tc>
+          <w:tcPr>
+            <w:tcW w:w="1567" w:type="dxa"/>
+            <w:vAlign w:val="bottom"/>
+          </w:tcPr>
+          <w:p>
+            <w:pPr>
+              <w:jc w:val="center"/>
+              <w:rPr>
+                <w:rFonts w:ascii="Arial" w:hAnsi="Arial" w:cs="Arial"/>
+                <w:sz w:val="20"/>
+                <w:szCs w:val="20"/>
+              </w:rPr>
+            </w:pPr>
+            <w:r>
+              <w:rPr>
+                <w:rFonts w:ascii="Arial" w:hAnsi="Arial" w:cs="Arial"/>
+                <w:sz w:val="20"/>
+                <w:szCs w:val="20"/>
+              </w:rPr>
+              <w:t>245760</w:t>
+            </w:r>
+          </w:p>
+        </w:tc>
+        <w:tc>
+          <w:tcPr>
+            <w:tcW w:w="1567" w:type="dxa"/>
+            <w:vAlign w:val="bottom"/>
+          </w:tcPr>
+          <w:p>
+            <w:pPr>
+              <w:jc w:val="center"/>
+              <w:rPr>
+                <w:rFonts w:ascii="Arial" w:hAnsi="Arial" w:cs="Arial"/>
+                <w:sz w:val="20"/>
+                <w:szCs w:val="20"/>
+              </w:rPr>
+            </w:pPr>
+            <w:r>
+              <w:rPr>
+                <w:rFonts w:ascii="Arial" w:hAnsi="Arial" w:cs="Arial"/>
+                <w:sz w:val="20"/>
+                <w:szCs w:val="20"/>
+              </w:rPr>
+              <w:t>245760</w:t>
+            </w:r>
+          </w:p>
+        </w:tc>
+        <w:tc>
+          <w:tcPr>
+            <w:tcW w:w="1541" w:type="dxa"/>
+            <w:vAlign w:val="bottom"/>
+          </w:tcPr>
+          <w:p>
+            <w:pPr>
+              <w:jc w:val="center"/>
+              <w:rPr>
+                <w:rFonts w:ascii="Arial" w:hAnsi="Arial" w:cs="Arial"/>
+                <w:sz w:val="20"/>
+                <w:szCs w:val="20"/>
+              </w:rPr>
+            </w:pPr>
+            <w:r>
+              <w:rPr>
+                <w:rFonts w:ascii="Arial" w:hAnsi="Arial" w:cs="Arial"/>
+                <w:sz w:val="20"/>
+                <w:szCs w:val="20"/>
+              </w:rPr>
+              <w:t>393234</w:t>
+            </w:r>
+          </w:p>
+        </w:tc>
+        <w:tc>
+          <w:tcPr>
+            <w:tcW w:w="1665" w:type="dxa"/>
+            <w:vAlign w:val="bottom"/>
+          </w:tcPr>
+          <w:p>
+            <w:pPr>
+              <w:jc w:val="center"/>
+              <w:rPr>
+                <w:rFonts w:ascii="Arial" w:hAnsi="Arial" w:cs="Arial"/>
+                <w:sz w:val="20"/>
+                <w:szCs w:val="20"/>
+              </w:rPr>
+            </w:pPr>
+            <w:r>
+              <w:rPr>
+                <w:rFonts w:ascii="Arial" w:hAnsi="Arial" w:cs="Arial"/>
+                <w:sz w:val="20"/>
+                <w:szCs w:val="20"/>
+              </w:rPr>
+              <w:t>405524</w:t>
+            </w:r>
+          </w:p>
+        </w:tc>
+        <w:tc>
+          <w:tcPr>
+            <w:tcW w:w="1320" w:type="dxa"/>
+            <w:vAlign w:val="bottom"/>
+          </w:tcPr>
+          <w:p>
+            <w:pPr>
+              <w:jc w:val="center"/>
+              <w:rPr>
+                <w:rFonts w:ascii="Arial" w:hAnsi="Arial" w:cs="Arial"/>
+                <w:sz w:val="20"/>
+                <w:szCs w:val="20"/>
+              </w:rPr>
+            </w:pPr>
+            <w:r>
+              <w:rPr>
+                <w:rFonts w:ascii="Arial" w:hAnsi="Arial" w:cs="Arial"/>
+                <w:sz w:val="20"/>
+                <w:szCs w:val="20"/>
+              </w:rPr>
+              <w:t>325133</w:t>
+            </w:r>
+          </w:p>
+        </w:tc>
+      </w:tr>
+      <w:tr>
+        <w:tc>
+          <w:tcPr>
+            <w:tcW w:w="1690" w:type="dxa"/>
+            <w:vAlign w:val="bottom"/>
+          </w:tcPr>
+          <w:p>
+            <w:pPr>
+              <w:jc w:val="center"/>
+              <w:rPr>
+                <w:rFonts w:ascii="Arial" w:hAnsi="Arial" w:cs="Arial"/>
+                <w:color w:val="000000"/>
+                <w:sz w:val="20"/>
+                <w:szCs w:val="20"/>
+              </w:rPr>
+            </w:pPr>
+            <w:r>
+              <w:rPr>
+                <w:rFonts w:ascii="Arial" w:hAnsi="Arial" w:cs="Arial"/>
+                <w:color w:val="000000"/>
+                <w:sz w:val="20"/>
+                <w:szCs w:val="20"/>
+              </w:rPr>
+              <w:t>data1.1024</w:t>
+            </w:r>
+          </w:p>
+        </w:tc>
+        <w:tc>
+          <w:tcPr>
+            <w:tcW w:w="1567" w:type="dxa"/>
+            <w:vAlign w:val="bottom"/>
+          </w:tcPr>
+          <w:p>
+            <w:pPr>
+              <w:jc w:val="center"/>
+              <w:rPr>
+                <w:rFonts w:ascii="Arial" w:hAnsi="Arial" w:cs="Arial"/>
+                <w:sz w:val="20"/>
+                <w:szCs w:val="20"/>
+              </w:rPr>
+            </w:pPr>
+            <w:r>
+              <w:rPr>
+                <w:rFonts w:ascii="Arial" w:hAnsi="Arial" w:cs="Arial"/>
+                <w:sz w:val="20"/>
+                <w:szCs w:val="20"/>
+              </w:rPr>
+              <w:t>8954</w:t>
+            </w:r>
+          </w:p>
+        </w:tc>
+        <w:tc>
+          <w:tcPr>
+            <w:tcW w:w="1567" w:type="dxa"/>
+            <w:vAlign w:val="bottom"/>
+          </w:tcPr>
+          <w:p>
+            <w:pPr>
+              <w:jc w:val="center"/>
+              <w:rPr>
+                <w:rFonts w:ascii="Arial" w:hAnsi="Arial" w:cs="Arial"/>
+                <w:sz w:val="20"/>
+                <w:szCs w:val="20"/>
+              </w:rPr>
+            </w:pPr>
+            <w:r>
+              <w:rPr>
+                <w:rFonts w:ascii="Arial" w:hAnsi="Arial" w:cs="Arial"/>
+                <w:sz w:val="20"/>
+                <w:szCs w:val="20"/>
+              </w:rPr>
+              <w:t>8954</w:t>
+            </w:r>
+          </w:p>
+        </w:tc>
+        <w:tc>
+          <w:tcPr>
+            <w:tcW w:w="1541" w:type="dxa"/>
+            <w:vAlign w:val="bottom"/>
+          </w:tcPr>
+          <w:p>
+            <w:pPr>
+              <w:jc w:val="center"/>
+              <w:rPr>
+                <w:rFonts w:ascii="Arial" w:hAnsi="Arial" w:cs="Arial"/>
+                <w:sz w:val="20"/>
+                <w:szCs w:val="20"/>
+              </w:rPr>
+            </w:pPr>
+            <w:r>
+              <w:rPr>
+                <w:rFonts w:ascii="Arial" w:hAnsi="Arial" w:cs="Arial"/>
+                <w:sz w:val="20"/>
+                <w:szCs w:val="20"/>
+              </w:rPr>
+              <w:t>6046</w:t>
+            </w:r>
+          </w:p>
+        </w:tc>
+        <w:tc>
+          <w:tcPr>
+            <w:tcW w:w="1665" w:type="dxa"/>
+            <w:vAlign w:val="bottom"/>
+          </w:tcPr>
+          <w:p>
+            <w:pPr>
+              <w:jc w:val="center"/>
+              <w:rPr>
+                <w:rFonts w:ascii="Arial" w:hAnsi="Arial" w:cs="Arial"/>
+                <w:sz w:val="20"/>
+                <w:szCs w:val="20"/>
+              </w:rPr>
+            </w:pPr>
+            <w:r>
+              <w:rPr>
+                <w:rFonts w:ascii="Arial" w:hAnsi="Arial" w:cs="Arial"/>
+                <w:sz w:val="20"/>
+                <w:szCs w:val="20"/>
+              </w:rPr>
+              <w:t>7005</w:t>
+            </w:r>
+          </w:p>
+        </w:tc>
+        <w:tc>
+          <w:tcPr>
+            <w:tcW w:w="1320" w:type="dxa"/>
+            <w:vAlign w:val="bottom"/>
+          </w:tcPr>
+          <w:p>
+            <w:pPr>
+              <w:jc w:val="center"/>
+              <w:rPr>
+                <w:rFonts w:ascii="Arial" w:hAnsi="Arial" w:cs="Arial"/>
+                <w:sz w:val="20"/>
+                <w:szCs w:val="20"/>
+              </w:rPr>
+            </w:pPr>
+            <w:r>
+              <w:rPr>
+                <w:rFonts w:ascii="Arial" w:hAnsi="Arial" w:cs="Arial"/>
+                <w:sz w:val="20"/>
+                <w:szCs w:val="20"/>
+              </w:rPr>
+              <w:t>15231</w:t>
+            </w:r>
+          </w:p>
+        </w:tc>
+      </w:tr>
+      <w:tr>
+        <w:tc>
+          <w:tcPr>
+            <w:tcW w:w="1690" w:type="dxa"/>
+            <w:vAlign w:val="bottom"/>
+          </w:tcPr>
+          <w:p>
+            <w:pPr>
+              <w:jc w:val="center"/>
+              <w:rPr>
+                <w:rFonts w:ascii="Arial" w:hAnsi="Arial" w:cs="Arial"/>
+                <w:color w:val="000000"/>
+                <w:sz w:val="20"/>
+                <w:szCs w:val="20"/>
+              </w:rPr>
+            </w:pPr>
+            <w:r>
+              <w:rPr>
+                <w:rFonts w:ascii="Arial" w:hAnsi="Arial" w:cs="Arial"/>
+                <w:color w:val="000000"/>
+                <w:sz w:val="20"/>
+                <w:szCs w:val="20"/>
+              </w:rPr>
+              <w:t>data1.2048</w:t>
+            </w:r>
+          </w:p>
+        </w:tc>
+        <w:tc>
+          <w:tcPr>
+            <w:tcW w:w="1567" w:type="dxa"/>
+            <w:vAlign w:val="bottom"/>
+          </w:tcPr>
+          <w:p>
+            <w:pPr>
+              <w:jc w:val="center"/>
+              <w:rPr>
+                <w:rFonts w:ascii="Arial" w:hAnsi="Arial" w:cs="Arial"/>
+                <w:sz w:val="20"/>
+                <w:szCs w:val="20"/>
+              </w:rPr>
+            </w:pPr>
+            <w:r>
+              <w:rPr>
+                <w:rFonts w:ascii="Arial" w:hAnsi="Arial" w:cs="Arial"/>
+                <w:sz w:val="20"/>
+                <w:szCs w:val="20"/>
+              </w:rPr>
+              <w:t>19934</w:t>
+            </w:r>
+          </w:p>
+        </w:tc>
+        <w:tc>
+          <w:tcPr>
+            <w:tcW w:w="1567" w:type="dxa"/>
+            <w:vAlign w:val="bottom"/>
+          </w:tcPr>
+          <w:p>
+            <w:pPr>
+              <w:jc w:val="center"/>
+              <w:rPr>
+                <w:rFonts w:ascii="Arial" w:hAnsi="Arial" w:cs="Arial"/>
+                <w:sz w:val="20"/>
+                <w:szCs w:val="20"/>
+              </w:rPr>
+            </w:pPr>
+            <w:r>
+              <w:rPr>
+                <w:rFonts w:ascii="Arial" w:hAnsi="Arial" w:cs="Arial"/>
+                <w:sz w:val="20"/>
+                <w:szCs w:val="20"/>
+              </w:rPr>
+              <w:t>19934</w:t>
+            </w:r>
+          </w:p>
+        </w:tc>
+        <w:tc>
+          <w:tcPr>
+            <w:tcW w:w="1541" w:type="dxa"/>
+            <w:vAlign w:val="bottom"/>
+          </w:tcPr>
+          <w:p>
+            <w:pPr>
+              <w:jc w:val="center"/>
+              <w:rPr>
+                <w:rFonts w:ascii="Arial" w:hAnsi="Arial" w:cs="Arial"/>
+                <w:sz w:val="20"/>
+                <w:szCs w:val="20"/>
+              </w:rPr>
+            </w:pPr>
+            <w:r>
+              <w:rPr>
+                <w:rFonts w:ascii="Arial" w:hAnsi="Arial" w:cs="Arial"/>
+                <w:sz w:val="20"/>
+                <w:szCs w:val="20"/>
+              </w:rPr>
+              <w:t>12704</w:t>
+            </w:r>
+          </w:p>
+        </w:tc>
+        <w:tc>
+          <w:tcPr>
+            <w:tcW w:w="1665" w:type="dxa"/>
+            <w:vAlign w:val="bottom"/>
+          </w:tcPr>
+          <w:p>
+            <w:pPr>
+              <w:jc w:val="center"/>
+              <w:rPr>
+                <w:rFonts w:ascii="Arial" w:hAnsi="Arial" w:cs="Arial"/>
+                <w:sz w:val="20"/>
+                <w:szCs w:val="20"/>
+              </w:rPr>
+            </w:pPr>
+            <w:r>
+              <w:rPr>
+                <w:rFonts w:ascii="Arial" w:hAnsi="Arial" w:cs="Arial"/>
+                <w:sz w:val="20"/>
+                <w:szCs w:val="20"/>
+              </w:rPr>
+              <w:t>14637</w:t>
+            </w:r>
+          </w:p>
+        </w:tc>
+        <w:tc>
+          <w:tcPr>
+            <w:tcW w:w="1320" w:type="dxa"/>
+            <w:vAlign w:val="bottom"/>
+          </w:tcPr>
+          <w:p>
+            <w:pPr>
+              <w:jc w:val="center"/>
+              <w:rPr>
+                <w:rFonts w:ascii="Arial" w:hAnsi="Arial" w:cs="Arial"/>
+                <w:sz w:val="20"/>
+                <w:szCs w:val="20"/>
+              </w:rPr>
+            </w:pPr>
+            <w:r>
+              <w:rPr>
+                <w:rFonts w:ascii="Arial" w:hAnsi="Arial" w:cs="Arial"/>
+                <w:sz w:val="20"/>
+                <w:szCs w:val="20"/>
+              </w:rPr>
+              <w:t>29482</w:t>
+            </w:r>
+          </w:p>
+        </w:tc>
+      </w:tr>
+      <w:tr>
+        <w:tc>
+          <w:tcPr>
+            <w:tcW w:w="1690" w:type="dxa"/>
+            <w:vAlign w:val="bottom"/>
+          </w:tcPr>
+          <w:p>
+            <w:pPr>
+              <w:jc w:val="center"/>
+              <w:rPr>
+                <w:rFonts w:ascii="Arial" w:hAnsi="Arial" w:cs="Arial"/>
+                <w:color w:val="000000"/>
+                <w:sz w:val="20"/>
+                <w:szCs w:val="20"/>
+              </w:rPr>
+            </w:pPr>
+            <w:r>
+              <w:rPr>
+                <w:rFonts w:ascii="Arial" w:hAnsi="Arial" w:cs="Arial"/>
+                <w:color w:val="000000"/>
+                <w:sz w:val="20"/>
+                <w:szCs w:val="20"/>
+              </w:rPr>
+              <w:t>data1.4096</w:t>
+            </w:r>
+          </w:p>
+        </w:tc>
+        <w:tc>
+          <w:tcPr>
+            <w:tcW w:w="1567" w:type="dxa"/>
+            <w:vAlign w:val="bottom"/>
+          </w:tcPr>
+          <w:p>
+            <w:pPr>
+              <w:jc w:val="center"/>
+              <w:rPr>
+                <w:rFonts w:ascii="Arial" w:hAnsi="Arial" w:cs="Arial"/>
+                <w:sz w:val="20"/>
+                <w:szCs w:val="20"/>
+              </w:rPr>
+            </w:pPr>
+            <w:r>
+              <w:rPr>
+                <w:rFonts w:ascii="Arial" w:hAnsi="Arial" w:cs="Arial"/>
+                <w:sz w:val="20"/>
+                <w:szCs w:val="20"/>
+              </w:rPr>
+              <w:t>43944</w:t>
+            </w:r>
+          </w:p>
+        </w:tc>
+        <w:tc>
+          <w:tcPr>
+            <w:tcW w:w="1567" w:type="dxa"/>
+            <w:vAlign w:val="bottom"/>
+          </w:tcPr>
+          <w:p>
+            <w:pPr>
+              <w:jc w:val="center"/>
+              <w:rPr>
+                <w:rFonts w:ascii="Arial" w:hAnsi="Arial" w:cs="Arial"/>
+                <w:sz w:val="20"/>
+                <w:szCs w:val="20"/>
+              </w:rPr>
+            </w:pPr>
+            <w:r>
+              <w:rPr>
+                <w:rFonts w:ascii="Arial" w:hAnsi="Arial" w:cs="Arial"/>
+                <w:sz w:val="20"/>
+                <w:szCs w:val="20"/>
+              </w:rPr>
+              <w:t>43944</w:t>
+            </w:r>
+          </w:p>
+        </w:tc>
+        <w:tc>
+          <w:tcPr>
+            <w:tcW w:w="1541" w:type="dxa"/>
+            <w:vAlign w:val="bottom"/>
+          </w:tcPr>
+          <w:p>
+            <w:pPr>
+              <w:jc w:val="center"/>
+              <w:rPr>
+                <w:rFonts w:ascii="Arial" w:hAnsi="Arial" w:cs="Arial"/>
+                <w:sz w:val="20"/>
+                <w:szCs w:val="20"/>
+              </w:rPr>
+            </w:pPr>
+            <w:r>
+              <w:rPr>
+                <w:rFonts w:ascii="Arial" w:hAnsi="Arial" w:cs="Arial"/>
+                <w:sz w:val="20"/>
+                <w:szCs w:val="20"/>
+              </w:rPr>
+              <w:t>28724</w:t>
+            </w:r>
+          </w:p>
+        </w:tc>
+        <w:tc>
+          <w:tcPr>
+            <w:tcW w:w="1665" w:type="dxa"/>
+            <w:vAlign w:val="bottom"/>
+          </w:tcPr>
+          <w:p>
+            <w:pPr>
+              <w:jc w:val="center"/>
+              <w:rPr>
+                <w:rFonts w:ascii="Arial" w:hAnsi="Arial" w:cs="Arial"/>
+                <w:sz w:val="20"/>
+                <w:szCs w:val="20"/>
+              </w:rPr>
+            </w:pPr>
+            <w:r>
+              <w:rPr>
+                <w:rFonts w:ascii="Arial" w:hAnsi="Arial" w:cs="Arial"/>
+                <w:sz w:val="20"/>
+                <w:szCs w:val="20"/>
+              </w:rPr>
+              <w:t>32562</w:t>
+            </w:r>
+          </w:p>
+        </w:tc>
+        <w:tc>
+          <w:tcPr>
+            <w:tcW w:w="1320" w:type="dxa"/>
+            <w:vAlign w:val="bottom"/>
+          </w:tcPr>
+          <w:p>
+            <w:pPr>
+              <w:jc w:val="center"/>
+              <w:rPr>
+                <w:rFonts w:ascii="Arial" w:hAnsi="Arial" w:cs="Arial"/>
+                <w:sz w:val="20"/>
+                <w:szCs w:val="20"/>
+              </w:rPr>
+            </w:pPr>
+            <w:r>
+              <w:rPr>
+                <w:rFonts w:ascii="Arial" w:hAnsi="Arial" w:cs="Arial"/>
+                <w:sz w:val="20"/>
+                <w:szCs w:val="20"/>
+              </w:rPr>
+              <w:t>65785</w:t>
+            </w:r>
+          </w:p>
+        </w:tc>
+      </w:tr>
+      <w:tr>
+        <w:tc>
+          <w:tcPr>
+            <w:tcW w:w="1690" w:type="dxa"/>
+            <w:vAlign w:val="bottom"/>
+          </w:tcPr>
+          <w:p>
+            <w:pPr>
+              <w:jc w:val="center"/>
+              <w:rPr>
+                <w:rFonts w:ascii="Arial" w:hAnsi="Arial" w:cs="Arial"/>
+                <w:color w:val="000000"/>
+                <w:sz w:val="20"/>
+                <w:szCs w:val="20"/>
+              </w:rPr>
+            </w:pPr>
+            <w:r>
+              <w:rPr>
+                <w:rFonts w:ascii="Arial" w:hAnsi="Arial" w:cs="Arial"/>
+                <w:color w:val="000000"/>
+                <w:sz w:val="20"/>
+                <w:szCs w:val="20"/>
+              </w:rPr>
+              <w:t>data1.8192</w:t>
+            </w:r>
+          </w:p>
+        </w:tc>
+        <w:tc>
+          <w:tcPr>
+            <w:tcW w:w="1567" w:type="dxa"/>
+            <w:vAlign w:val="bottom"/>
+          </w:tcPr>
+          <w:p>
+            <w:pPr>
+              <w:jc w:val="center"/>
+              <w:rPr>
+                <w:rFonts w:ascii="Arial" w:hAnsi="Arial" w:cs="Arial"/>
+                <w:sz w:val="20"/>
+                <w:szCs w:val="20"/>
+              </w:rPr>
+            </w:pPr>
+            <w:r>
+              <w:rPr>
+                <w:rFonts w:ascii="Arial" w:hAnsi="Arial" w:cs="Arial"/>
+                <w:sz w:val="20"/>
+                <w:szCs w:val="20"/>
+              </w:rPr>
+              <w:t>96074</w:t>
+            </w:r>
+          </w:p>
+        </w:tc>
+        <w:tc>
+          <w:tcPr>
+            <w:tcW w:w="1567" w:type="dxa"/>
+            <w:vAlign w:val="bottom"/>
+          </w:tcPr>
+          <w:p>
+            <w:pPr>
+              <w:jc w:val="center"/>
+              <w:rPr>
+                <w:rFonts w:ascii="Arial" w:hAnsi="Arial" w:cs="Arial"/>
+                <w:sz w:val="20"/>
+                <w:szCs w:val="20"/>
+              </w:rPr>
+            </w:pPr>
+            <w:r>
+              <w:rPr>
+                <w:rFonts w:ascii="Arial" w:hAnsi="Arial" w:cs="Arial"/>
+                <w:sz w:val="20"/>
+                <w:szCs w:val="20"/>
+              </w:rPr>
+              <w:t>96074</w:t>
+            </w:r>
+          </w:p>
+        </w:tc>
+        <w:tc>
+          <w:tcPr>
+            <w:tcW w:w="1541" w:type="dxa"/>
+            <w:vAlign w:val="bottom"/>
+          </w:tcPr>
+          <w:p>
+            <w:pPr>
+              <w:jc w:val="center"/>
+              <w:rPr>
+                <w:rFonts w:ascii="Arial" w:hAnsi="Arial" w:cs="Arial"/>
+                <w:sz w:val="20"/>
+                <w:szCs w:val="20"/>
+              </w:rPr>
+            </w:pPr>
+            <w:r>
+              <w:rPr>
+                <w:rFonts w:ascii="Arial" w:hAnsi="Arial" w:cs="Arial"/>
+                <w:sz w:val="20"/>
+                <w:szCs w:val="20"/>
+              </w:rPr>
+              <w:t>63576</w:t>
+            </w:r>
+          </w:p>
+        </w:tc>
+        <w:tc>
+          <w:tcPr>
+            <w:tcW w:w="1665" w:type="dxa"/>
+            <w:vAlign w:val="bottom"/>
+          </w:tcPr>
+          <w:p>
+            <w:pPr>
+              <w:jc w:val="center"/>
+              <w:rPr>
+                <w:rFonts w:ascii="Arial" w:hAnsi="Arial" w:cs="Arial"/>
+                <w:sz w:val="20"/>
+                <w:szCs w:val="20"/>
+              </w:rPr>
+            </w:pPr>
+            <w:r>
+              <w:rPr>
+                <w:rFonts w:ascii="Arial" w:hAnsi="Arial" w:cs="Arial"/>
+                <w:sz w:val="20"/>
+                <w:szCs w:val="20"/>
+              </w:rPr>
+              <w:t>71200</w:t>
+            </w:r>
+          </w:p>
+        </w:tc>
+        <w:tc>
+          <w:tcPr>
+            <w:tcW w:w="1320" w:type="dxa"/>
+            <w:vAlign w:val="bottom"/>
+          </w:tcPr>
+          <w:p>
+            <w:pPr>
+              <w:jc w:val="center"/>
+              <w:rPr>
+                <w:rFonts w:ascii="Arial" w:hAnsi="Arial" w:cs="Arial"/>
+                <w:sz w:val="20"/>
+                <w:szCs w:val="20"/>
+              </w:rPr>
+            </w:pPr>
+            <w:r>
+              <w:rPr>
+                <w:rFonts w:ascii="Arial" w:hAnsi="Arial" w:cs="Arial"/>
+                <w:sz w:val="20"/>
+                <w:szCs w:val="20"/>
+              </w:rPr>
+              <w:t>139050</w:t>
+            </w:r>
+          </w:p>
+        </w:tc>
+      </w:tr>
+      <w:tr>
+        <w:tc>
+          <w:tcPr>
+            <w:tcW w:w="1690" w:type="dxa"/>
+            <w:vAlign w:val="bottom"/>
+          </w:tcPr>
+          <w:p>
+            <w:pPr>
+              <w:jc w:val="center"/>
+              <w:rPr>
+                <w:rFonts w:ascii="Arial" w:hAnsi="Arial" w:cs="Arial"/>
+                <w:color w:val="000000"/>
+                <w:sz w:val="20"/>
+                <w:szCs w:val="20"/>
+              </w:rPr>
+            </w:pPr>
+            <w:r>
+              <w:rPr>
+                <w:rFonts w:ascii="Arial" w:hAnsi="Arial" w:cs="Arial"/>
+                <w:color w:val="000000"/>
+                <w:sz w:val="20"/>
+                <w:szCs w:val="20"/>
+              </w:rPr>
+              <w:t>data1.16384</w:t>
+            </w:r>
+          </w:p>
+        </w:tc>
+        <w:tc>
+          <w:tcPr>
+            <w:tcW w:w="1567" w:type="dxa"/>
+            <w:vAlign w:val="bottom"/>
+          </w:tcPr>
+          <w:p>
+            <w:pPr>
+              <w:jc w:val="center"/>
+              <w:rPr>
+                <w:rFonts w:ascii="Arial" w:hAnsi="Arial" w:cs="Arial"/>
+                <w:sz w:val="20"/>
+                <w:szCs w:val="20"/>
+              </w:rPr>
+            </w:pPr>
+            <w:r>
+              <w:rPr>
+                <w:rFonts w:ascii="Arial" w:hAnsi="Arial" w:cs="Arial"/>
+                <w:sz w:val="20"/>
+                <w:szCs w:val="20"/>
+              </w:rPr>
+              <w:t>208695</w:t>
+            </w:r>
+          </w:p>
+        </w:tc>
+        <w:tc>
+          <w:tcPr>
+            <w:tcW w:w="1567" w:type="dxa"/>
+            <w:vAlign w:val="bottom"/>
+          </w:tcPr>
+          <w:p>
+            <w:pPr>
+              <w:jc w:val="center"/>
+              <w:rPr>
+                <w:rFonts w:ascii="Arial" w:hAnsi="Arial" w:cs="Arial"/>
+                <w:sz w:val="20"/>
+                <w:szCs w:val="20"/>
+              </w:rPr>
+            </w:pPr>
+            <w:r>
+              <w:rPr>
+                <w:rFonts w:ascii="Arial" w:hAnsi="Arial" w:cs="Arial"/>
+                <w:sz w:val="20"/>
+                <w:szCs w:val="20"/>
+              </w:rPr>
+              <w:t>208695</w:t>
+            </w:r>
+          </w:p>
+        </w:tc>
+        <w:tc>
+          <w:tcPr>
+            <w:tcW w:w="1541" w:type="dxa"/>
+            <w:vAlign w:val="bottom"/>
+          </w:tcPr>
+          <w:p>
+            <w:pPr>
+              <w:jc w:val="center"/>
+              <w:rPr>
+                <w:rFonts w:ascii="Arial" w:hAnsi="Arial" w:cs="Arial"/>
+                <w:sz w:val="20"/>
+                <w:szCs w:val="20"/>
+              </w:rPr>
+            </w:pPr>
+            <w:r>
+              <w:rPr>
+                <w:rFonts w:ascii="Arial" w:hAnsi="Arial" w:cs="Arial"/>
+                <w:sz w:val="20"/>
+                <w:szCs w:val="20"/>
+              </w:rPr>
+              <w:t>145509</w:t>
+            </w:r>
+          </w:p>
+        </w:tc>
+        <w:tc>
+          <w:tcPr>
+            <w:tcW w:w="1665" w:type="dxa"/>
+            <w:vAlign w:val="bottom"/>
+          </w:tcPr>
+          <w:p>
+            <w:pPr>
+              <w:jc w:val="center"/>
+              <w:rPr>
+                <w:rFonts w:ascii="Arial" w:hAnsi="Arial" w:cs="Arial"/>
+                <w:sz w:val="20"/>
+                <w:szCs w:val="20"/>
+              </w:rPr>
+            </w:pPr>
+            <w:r>
+              <w:rPr>
+                <w:rFonts w:ascii="Arial" w:hAnsi="Arial" w:cs="Arial"/>
+                <w:sz w:val="20"/>
+                <w:szCs w:val="20"/>
+              </w:rPr>
+              <w:t>160686</w:t>
+            </w:r>
+          </w:p>
+        </w:tc>
+        <w:tc>
+          <w:tcPr>
+            <w:tcW w:w="1320" w:type="dxa"/>
+            <w:vAlign w:val="bottom"/>
+          </w:tcPr>
+          <w:p>
+            <w:pPr>
+              <w:jc w:val="center"/>
+              <w:rPr>
+                <w:rFonts w:ascii="Arial" w:hAnsi="Arial" w:cs="Arial"/>
+                <w:sz w:val="20"/>
+                <w:szCs w:val="20"/>
+              </w:rPr>
+            </w:pPr>
+            <w:r>
+              <w:rPr>
+                <w:rFonts w:ascii="Arial" w:hAnsi="Arial" w:cs="Arial"/>
+                <w:sz w:val="20"/>
+                <w:szCs w:val="20"/>
+              </w:rPr>
+              <w:t>290796</w:t>
+            </w:r>
+          </w:p>
+        </w:tc>
+      </w:tr>
+      <w:tr>
+        <w:tc>
+          <w:tcPr>
+            <w:tcW w:w="1690" w:type="dxa"/>
+            <w:vAlign w:val="bottom"/>
+          </w:tcPr>
+          <w:p>
+            <w:pPr>
+              <w:jc w:val="center"/>
+              <w:rPr>
+                <w:rFonts w:ascii="Arial" w:hAnsi="Arial" w:cs="Arial"/>
+                <w:color w:val="000000"/>
+                <w:sz w:val="20"/>
+                <w:szCs w:val="20"/>
+              </w:rPr>
+            </w:pPr>
+            <w:r>
+              <w:rPr>
+                <w:rFonts w:ascii="Arial" w:hAnsi="Arial" w:cs="Arial"/>
+                <w:color w:val="000000"/>
+                <w:sz w:val="20"/>
+                <w:szCs w:val="20"/>
+              </w:rPr>
+              <w:t>data1.32768</w:t>
+            </w:r>
+          </w:p>
+        </w:tc>
+        <w:tc>
+          <w:tcPr>
+            <w:tcW w:w="1567" w:type="dxa"/>
+            <w:vAlign w:val="bottom"/>
+          </w:tcPr>
+          <w:p>
+            <w:pPr>
+              <w:jc w:val="center"/>
+              <w:rPr>
+                <w:rFonts w:ascii="Arial" w:hAnsi="Arial" w:cs="Arial"/>
+                <w:sz w:val="20"/>
+                <w:szCs w:val="20"/>
+              </w:rPr>
+            </w:pPr>
+            <w:r>
+              <w:rPr>
+                <w:rFonts w:ascii="Arial" w:hAnsi="Arial" w:cs="Arial"/>
+                <w:sz w:val="20"/>
+                <w:szCs w:val="20"/>
+              </w:rPr>
+              <w:t>450132</w:t>
+            </w:r>
+          </w:p>
+        </w:tc>
+        <w:tc>
+          <w:tcPr>
+            <w:tcW w:w="1567" w:type="dxa"/>
+            <w:vAlign w:val="bottom"/>
+          </w:tcPr>
+          <w:p>
+            <w:pPr>
+              <w:jc w:val="center"/>
+              <w:rPr>
+                <w:rFonts w:ascii="Arial" w:hAnsi="Arial" w:cs="Arial"/>
+                <w:sz w:val="20"/>
+                <w:szCs w:val="20"/>
+              </w:rPr>
+            </w:pPr>
+            <w:r>
+              <w:rPr>
+                <w:rFonts w:ascii="Arial" w:hAnsi="Arial" w:cs="Arial"/>
+                <w:sz w:val="20"/>
+                <w:szCs w:val="20"/>
+              </w:rPr>
+              <w:t>450132</w:t>
+            </w:r>
+          </w:p>
+        </w:tc>
+        <w:tc>
+          <w:tcPr>
+            <w:tcW w:w="1541" w:type="dxa"/>
+            <w:vAlign w:val="bottom"/>
+          </w:tcPr>
+          <w:p>
+            <w:pPr>
+              <w:jc w:val="center"/>
+              <w:rPr>
+                <w:rFonts w:ascii="Arial" w:hAnsi="Arial" w:cs="Arial"/>
+                <w:sz w:val="20"/>
+                <w:szCs w:val="20"/>
+              </w:rPr>
+            </w:pPr>
+            <w:r>
+              <w:rPr>
+                <w:rFonts w:ascii="Arial" w:hAnsi="Arial" w:cs="Arial"/>
+                <w:sz w:val="20"/>
+                <w:szCs w:val="20"/>
+              </w:rPr>
+              <w:t>310593</w:t>
+            </w:r>
+          </w:p>
+        </w:tc>
+        <w:tc>
+          <w:tcPr>
+            <w:tcW w:w="1665" w:type="dxa"/>
+            <w:vAlign w:val="bottom"/>
+          </w:tcPr>
+          <w:p>
+            <w:pPr>
+              <w:jc w:val="center"/>
+              <w:rPr>
+                <w:rFonts w:ascii="Arial" w:hAnsi="Arial" w:cs="Arial"/>
+                <w:sz w:val="20"/>
+                <w:szCs w:val="20"/>
+              </w:rPr>
+            </w:pPr>
+            <w:r>
+              <w:rPr>
+                <w:rFonts w:ascii="Arial" w:hAnsi="Arial" w:cs="Arial"/>
+                <w:sz w:val="20"/>
+                <w:szCs w:val="20"/>
+              </w:rPr>
+              <w:t>341283</w:t>
+            </w:r>
+          </w:p>
+        </w:tc>
+        <w:tc>
+          <w:tcPr>
+            <w:tcW w:w="1320" w:type="dxa"/>
+            <w:vAlign w:val="bottom"/>
+          </w:tcPr>
+          <w:p>
+            <w:pPr>
+              <w:jc w:val="center"/>
+              <w:rPr>
+                <w:rFonts w:ascii="Arial" w:hAnsi="Arial" w:cs="Arial"/>
+                <w:sz w:val="20"/>
+                <w:szCs w:val="20"/>
+              </w:rPr>
+            </w:pPr>
+            <w:r>
+              <w:rPr>
+                <w:rFonts w:ascii="Arial" w:hAnsi="Arial" w:cs="Arial"/>
+                <w:sz w:val="20"/>
+                <w:szCs w:val="20"/>
+              </w:rPr>
+              <w:t>598193</w:t>
+            </w:r>
+          </w:p>
+        </w:tc>
+      </w:tr>
+    </w:tbl>
+    <w:p/>
+    <w:p>
+      <w:r>
+        <w:t>From this table, we can plot a graph:</w:t>
+      </w:r>
+    </w:p>
+    <w:p>
+      <w:r>
+        <w:drawing>
+          <wp:inline distT="0" distB="0" distL="0" distR="0" wp14:anchorId="1C628311" wp14:editId="792F1C59">
+            <wp:extent cx="6004703" cy="3722146"/>
+            <wp:effectExtent l="0" t="0" r="2540" b="0"/>
+            <wp:docPr id="4" name="Picture 4"/>
+            <wp:cNvGraphicFramePr>
+              <a:graphicFrameLocks xmlns:a="http://schemas.openxmlformats.org/drawingml/2006/main" noChangeAspect="1"/>
+            </wp:cNvGraphicFramePr>
+            <a:graphic xmlns:a="http://schemas.openxmlformats.org/drawingml/2006/main">
+              <a:graphicData uri="http://schemas.openxmlformats.org/drawingml/2006/picture">
+                <pic:pic xmlns:pic="http://schemas.openxmlformats.org/drawingml/2006/picture">
+                  <pic:nvPicPr>
+                    <pic:cNvPr id="1" name=""/>
+                    <pic:cNvPicPr/>
+                  </pic:nvPicPr>
+                  <pic:blipFill>
+                    <a:blip r:embed="rId9"/>
+                    <a:stretch>
+                      <a:fillRect/>
+                    </a:stretch>
+                  </pic:blipFill>
+                  <pic:spPr>
+                    <a:xfrm>
+                      <a:off x="0" y="0"/>
+                      <a:ext cx="6012173" cy="3726777"/>
+                    </a:xfrm>
+                    <a:prstGeom prst="rect">
+                      <a:avLst/>
+                    </a:prstGeom>
+                  </pic:spPr>
+                </pic:pic>
+              </a:graphicData>
+            </a:graphic>
+          </wp:inline>
+        </w:drawing>
+      </w:r>
+    </w:p>
+    <w:p/>
+    <w:p>
+      <w:r>
+        <w:t xml:space="preserve">For this question, we already know the data0 series data set is already sorted, the data1 series data set is unsorted and is not the worst case. So I don’t shuffle the array in the quicksort. </w:t>
+      </w:r>
+    </w:p>
+    <w:p>
+      <w:r>
+        <w:t>As we can see, for quicksort, it performs worse than merge sort at the already sorted array and performs better than merge sort at the random array.</w:t>
+      </w:r>
+    </w:p>
+    <w:p>
+      <w:r>
+        <w:lastRenderedPageBreak/>
+        <w:t>Because in the small array, the insertion sort is quicker than quick sort, since even in a very small subarray, quicksort always keep calling itself. So when we set a cutoff value to turn to insertion sort, the algorithm will do better.</w:t>
+      </w:r>
+    </w:p>
+    <w:p>
+      <w:r>
+        <w:t>When I set the cut-off value as 7.</w:t>
+      </w:r>
+      <w:r>
+        <w:t xml:space="preserve"> Also, merge sort is better at the best case, but the quick sort with cut-off value=7 works better when the array is random. When I keep raise the cut-off value, </w:t>
+      </w:r>
+      <w:r>
+        <w:t>the quicksort’s performance at sorted array becomes better</w:t>
+      </w:r>
+      <w:r>
+        <w:t>(because for insertion sort, it performs excellent at sorted array)</w:t>
+      </w:r>
+      <w:r>
+        <w:t xml:space="preserve"> and worse at random array. When it comes to cut off value =64, for each dataset, it is worse than merge sort.</w:t>
+      </w:r>
+      <w:r>
+        <w:t xml:space="preserve"> </w:t>
+      </w:r>
+    </w:p>
+    <w:p/>
+    <w:p>
+      <w:pPr>
+        <w:pStyle w:val="ListParagraph"/>
+        <w:numPr>
+          <w:ilvl w:val="0"/>
+          <w:numId w:val="2"/>
+        </w:numPr>
+      </w:pPr>
+    </w:p>
+    <w:p>
+      <w:r>
+        <w:t>C</w:t>
+      </w:r>
+      <w:r>
+        <w:rPr>
+          <w:rFonts w:hint="eastAsia"/>
+        </w:rPr>
+        <w:t>olumn</w:t>
+      </w:r>
+      <w:r>
+        <w:t>2: Merge sort(Bottom-up), because every 4 elements has been sorted.</w:t>
+      </w:r>
+    </w:p>
+    <w:p/>
+    <w:p>
+      <w:r>
+        <w:t>Column3: Quick sort(Standard, no shuffle), because we can observe that, before word ”navy”, all the element is “smaller” than navy, after “navy”, all the element is bigger than “navy” (</w:t>
+      </w:r>
+      <w:r>
+        <w:t>alphabetically</w:t>
+      </w:r>
+      <w:r>
+        <w:t>)</w:t>
+      </w:r>
+      <w:r>
+        <w:rPr>
+          <w:rFonts w:hint="eastAsia"/>
+        </w:rPr>
+        <w:t xml:space="preserve">. </w:t>
+      </w:r>
+      <w:r>
+        <w:t>So the “navy” is the pivot here.</w:t>
+      </w:r>
+    </w:p>
+    <w:p/>
+    <w:p>
+      <w:pPr>
+        <w:rPr>
+          <w:rFonts w:hint="eastAsia"/>
+        </w:rPr>
+      </w:pPr>
+      <w:r>
+        <w:t>Column4:K</w:t>
+      </w:r>
+      <w:r>
+        <w:rPr>
+          <w:rFonts w:hint="eastAsia"/>
+        </w:rPr>
+        <w:t>ruth</w:t>
+      </w:r>
+      <w:r>
+        <w:t xml:space="preserve"> Shuffle: It seems keep implement Kruth Shuffle until word ”silk”.</w:t>
+      </w:r>
+    </w:p>
+    <w:p/>
+    <w:p>
+      <w:r>
+        <w:t>Column5:Merge sort(top down), because the left half of the array has been sorted, the first half of the element in the last 12 element in the array has also been sorted, rest of them is still shuffled. So it is Merge sort(top down)</w:t>
+      </w:r>
+    </w:p>
+    <w:p/>
+    <w:p>
+      <w:r>
+        <w:t>Column6: Insertion sort, because the invariants for insertion sort is:</w:t>
+      </w:r>
+      <w:r>
+        <w:t xml:space="preserve"> </w:t>
+      </w:r>
+      <w:r>
+        <w:t>1</w:t>
+      </w:r>
+      <w:r>
+        <w:t>. Entries the left of index fixed and in ascending order.</w:t>
+      </w:r>
+      <w:r>
+        <w:t xml:space="preserve"> 2. Entries to the right of the index haven’t been seen. Compare to column 8, we can assure column 6 is insertion sort, which up to “teal”</w:t>
+      </w:r>
+    </w:p>
+    <w:p/>
+    <w:p>
+      <w:r>
+        <w:t>Column7:</w:t>
+      </w:r>
+      <w:r>
+        <w:t xml:space="preserve"> The current column is an max heap. So it is </w:t>
+      </w:r>
+      <w:r>
+        <w:t>in an intermediate step of Heap Sort</w:t>
+      </w:r>
+    </w:p>
+    <w:p/>
+    <w:p>
+      <w:r>
+        <w:t>Column8: Selection sort, because the invariants for selection sort is : 1. Entries the left of index fixed and in ascending order. 2. No entry to the right of index is smaller than any entry to the left of index.</w:t>
+      </w:r>
+      <w:r>
+        <w:t xml:space="preserve"> So it’s selection sort up to “navy”</w:t>
+      </w:r>
+    </w:p>
+    <w:p/>
+    <w:p>
+      <w:pPr>
+        <w:rPr>
+          <w:rFonts w:hint="eastAsia"/>
+        </w:rPr>
+      </w:pPr>
+      <w:r>
+        <w:t>Column9:Quicksort(3-way,no shuffle),from the picture ,we can assure that the “navy” is the pivot here.</w:t>
+      </w:r>
+      <w:r>
+        <w:t xml:space="preserve"> We can tell the difference form the standard Quicksort by the place of the word”plum”. For 3 way quick sort. “plum” is the first word to compare with the pivot “navy”, since it is larger than “navy”. So it exchange with the last word in the column, so “plum” is the last element in the column now.</w:t>
       </w:r>
     </w:p>
     <w:sectPr>
       <w:pgSz w:w="12240" w:h="15840"/>
       <w:pgMar w:top="1440" w:right="1440" w:bottom="1440" w:left="1440" w:header="720" w:footer="720" w:gutter="0"/>
+      <w:pgNumType w:start="0"/>
       <w:cols w:space="720"/>
+      <w:titlePg/>
       <w:docGrid w:linePitch="360"/>
     </w:sectPr>
   </w:body>
@@ -4445,7 +7164,7 @@
   <w:abstractNum w:abstractNumId="0" w15:restartNumberingAfterBreak="0">
     <w:nsid w:val="424D34C1"/>
     <w:multiLevelType w:val="hybridMultilevel"/>
-    <w:tmpl w:val="3E5CE17E"/>
+    <w:tmpl w:val="719003B0"/>
     <w:lvl w:ilvl="0" w:tplc="B608DCE2">
       <w:start w:val="1"/>
       <w:numFmt w:val="decimal"/>
@@ -5108,6 +7827,28 @@
       </w:tblBorders>
     </w:tblPr>
   </w:style>
+  <w:style w:type="paragraph" w:styleId="NoSpacing">
+    <w:name w:val="No Spacing"/>
+    <w:link w:val="NoSpacingChar"/>
+    <w:uiPriority w:val="1"/>
+    <w:qFormat/>
+    <w:rsid w:val="009A3A81"/>
+    <w:rPr>
+      <w:sz w:val="22"/>
+      <w:szCs w:val="22"/>
+    </w:rPr>
+  </w:style>
+  <w:style w:type="character" w:customStyle="1" w:styleId="NoSpacingChar">
+    <w:name w:val="No Spacing Char"/>
+    <w:basedOn w:val="DefaultParagraphFont"/>
+    <w:link w:val="NoSpacing"/>
+    <w:uiPriority w:val="1"/>
+    <w:rsid w:val="009A3A81"/>
+    <w:rPr>
+      <w:sz w:val="22"/>
+      <w:szCs w:val="22"/>
+    </w:rPr>
+  </w:style>
 </w:styles>
 </file>
 
@@ -5370,4 +8111,23 @@
     </a:ext>
   </a:extLst>
 </a:theme>
+</file>
+
+<file path=customXml/item1.xml><?xml version="1.0" encoding="utf-8"?>
+<CoverPageProperties xmlns="http://schemas.microsoft.com/office/2006/coverPageProps">
+  <PublishDate/>
+  <Abstract/>
+  <CompanyAddress>02/19/2018</CompanyAddress>
+  <CompanyPhone/>
+  <CompanyFax/>
+  <CompanyEmail/>
+</CoverPageProperties>
+</file>
+
+<file path=customXml/itemProps1.xml><?xml version="1.0" encoding="utf-8"?>
+<ds:datastoreItem xmlns:ds="http://schemas.openxmlformats.org/officeDocument/2006/customXml" ds:itemID="{55AF091B-3C7A-41E3-B477-F2FDAA23CFDA}">
+  <ds:schemaRefs>
+    <ds:schemaRef ds:uri="http://schemas.microsoft.com/office/2006/coverPageProps"/>
+  </ds:schemaRefs>
+</ds:datastoreItem>
 </file>
</xml_diff>